<commit_message>
Proect Proposal & Tech Report 1st Draft
</commit_message>
<xml_diff>
--- a/Project Proposal.docx
+++ b/Project Proposal.docx
@@ -4,6 +4,742 @@
   <w:body>
     <w:p>
       <w:pPr>
+        <w:pStyle w:val="NormalWeb"/>
+        <w:spacing w:before="150" w:beforeAutospacing="0" w:after="0" w:afterAutospacing="0"/>
+        <w:rPr>
+          <w:rFonts w:asciiTheme="minorHAnsi" w:hAnsiTheme="minorHAnsi" w:cstheme="minorHAnsi"/>
+          <w:b/>
+          <w:bCs/>
+          <w:color w:val="2B2B2B"/>
+          <w:u w:val="single"/>
+        </w:rPr>
+      </w:pPr>
+      <w:r>
+        <w:rPr>
+          <w:rFonts w:asciiTheme="minorHAnsi" w:hAnsiTheme="minorHAnsi" w:cstheme="minorHAnsi"/>
+          <w:b/>
+          <w:bCs/>
+          <w:color w:val="2B2B2B"/>
+          <w:u w:val="single"/>
+        </w:rPr>
+        <w:t>Project Proposal</w:t>
+      </w:r>
+    </w:p>
+    <w:p>
+      <w:pPr>
+        <w:pStyle w:val="NormalWeb"/>
+        <w:spacing w:before="150" w:beforeAutospacing="0" w:after="0" w:afterAutospacing="0"/>
+        <w:rPr>
+          <w:rFonts w:asciiTheme="minorHAnsi" w:hAnsiTheme="minorHAnsi" w:cstheme="minorHAnsi"/>
+        </w:rPr>
+      </w:pPr>
+      <w:r>
+        <w:rPr>
+          <w:rFonts w:asciiTheme="minorHAnsi" w:hAnsiTheme="minorHAnsi" w:cstheme="minorHAnsi"/>
+        </w:rPr>
+        <w:t xml:space="preserve">The aim of our project is to uncover patterns in games across multiple platforms relating to gender representation within modern day games. </w:t>
+      </w:r>
+    </w:p>
+    <w:p>
+      <w:pPr>
+        <w:pStyle w:val="NormalWeb"/>
+        <w:spacing w:before="150" w:beforeAutospacing="0" w:after="0" w:afterAutospacing="0"/>
+        <w:rPr>
+          <w:rFonts w:asciiTheme="minorHAnsi" w:hAnsiTheme="minorHAnsi" w:cstheme="minorHAnsi"/>
+          <w:color w:val="2B2B2B"/>
+        </w:rPr>
+      </w:pPr>
+      <w:r>
+        <w:rPr>
+          <w:rFonts w:asciiTheme="minorHAnsi" w:hAnsiTheme="minorHAnsi" w:cstheme="minorHAnsi"/>
+          <w:color w:val="2B2B2B"/>
+        </w:rPr>
+        <w:t>Before we start the technical work of cleaning the data and the ETL process, our group held extensive discussion around the outline and scope and purpose of the project.</w:t>
+      </w:r>
+    </w:p>
+    <w:p>
+      <w:pPr>
+        <w:pStyle w:val="NormalWeb"/>
+        <w:spacing w:before="150" w:beforeAutospacing="0" w:after="0" w:afterAutospacing="0"/>
+        <w:rPr>
+          <w:rFonts w:asciiTheme="minorHAnsi" w:hAnsiTheme="minorHAnsi" w:cstheme="minorHAnsi"/>
+          <w:color w:val="2B2B2B"/>
+        </w:rPr>
+      </w:pPr>
+      <w:r>
+        <w:rPr>
+          <w:rFonts w:asciiTheme="minorHAnsi" w:hAnsiTheme="minorHAnsi" w:cstheme="minorHAnsi"/>
+          <w:color w:val="2B2B2B"/>
+        </w:rPr>
+        <w:t>Firstly, we went away as individual and bought back topic</w:t>
+      </w:r>
+      <w:r>
+        <w:rPr>
+          <w:rFonts w:asciiTheme="minorHAnsi" w:hAnsiTheme="minorHAnsi" w:cstheme="minorHAnsi"/>
+          <w:color w:val="2B2B2B"/>
+        </w:rPr>
+        <w:t>s</w:t>
+      </w:r>
+      <w:r>
+        <w:rPr>
+          <w:rFonts w:asciiTheme="minorHAnsi" w:hAnsiTheme="minorHAnsi" w:cstheme="minorHAnsi"/>
+          <w:color w:val="2B2B2B"/>
+        </w:rPr>
+        <w:t xml:space="preserve"> and idea’s for this project and then upon reviewing as a group </w:t>
+      </w:r>
+      <w:r>
+        <w:rPr>
+          <w:rFonts w:asciiTheme="minorHAnsi" w:hAnsiTheme="minorHAnsi" w:cstheme="minorHAnsi"/>
+          <w:color w:val="2B2B2B"/>
+        </w:rPr>
+        <w:t xml:space="preserve">we </w:t>
+      </w:r>
+      <w:r>
+        <w:rPr>
+          <w:rFonts w:asciiTheme="minorHAnsi" w:hAnsiTheme="minorHAnsi" w:cstheme="minorHAnsi"/>
+          <w:color w:val="2B2B2B"/>
+        </w:rPr>
+        <w:t>came to a unanimous decision by holding a vote for the project idea we wished to</w:t>
+      </w:r>
+      <w:r>
+        <w:rPr>
+          <w:rFonts w:asciiTheme="minorHAnsi" w:hAnsiTheme="minorHAnsi" w:cstheme="minorHAnsi"/>
+          <w:color w:val="2B2B2B"/>
+        </w:rPr>
+        <w:t xml:space="preserve"> move forward with the main focus of the vote was focusing on the </w:t>
+      </w:r>
+      <w:r>
+        <w:rPr>
+          <w:rFonts w:asciiTheme="minorHAnsi" w:hAnsiTheme="minorHAnsi" w:cstheme="minorHAnsi"/>
+          <w:color w:val="2B2B2B"/>
+        </w:rPr>
+        <w:t>criteria</w:t>
+      </w:r>
+      <w:r>
+        <w:rPr>
+          <w:rFonts w:asciiTheme="minorHAnsi" w:hAnsiTheme="minorHAnsi" w:cstheme="minorHAnsi"/>
+          <w:color w:val="2B2B2B"/>
+        </w:rPr>
+        <w:t xml:space="preserve"> of, </w:t>
+      </w:r>
+    </w:p>
+    <w:p>
+      <w:pPr>
+        <w:pStyle w:val="NormalWeb"/>
+        <w:numPr>
+          <w:ilvl w:val="0"/>
+          <w:numId w:val="5"/>
+        </w:numPr>
+        <w:spacing w:before="150" w:beforeAutospacing="0" w:after="0" w:afterAutospacing="0"/>
+        <w:rPr>
+          <w:rFonts w:asciiTheme="minorHAnsi" w:hAnsiTheme="minorHAnsi" w:cstheme="minorHAnsi"/>
+          <w:color w:val="2B2B2B"/>
+        </w:rPr>
+      </w:pPr>
+      <w:r>
+        <w:rPr>
+          <w:rFonts w:asciiTheme="minorHAnsi" w:hAnsiTheme="minorHAnsi" w:cstheme="minorHAnsi"/>
+          <w:color w:val="2B2B2B"/>
+        </w:rPr>
+        <w:t>Interesting topic</w:t>
+      </w:r>
+    </w:p>
+    <w:p>
+      <w:pPr>
+        <w:pStyle w:val="NormalWeb"/>
+        <w:numPr>
+          <w:ilvl w:val="0"/>
+          <w:numId w:val="5"/>
+        </w:numPr>
+        <w:spacing w:before="150" w:beforeAutospacing="0" w:after="0" w:afterAutospacing="0"/>
+        <w:rPr>
+          <w:rFonts w:asciiTheme="minorHAnsi" w:hAnsiTheme="minorHAnsi" w:cstheme="minorHAnsi"/>
+          <w:color w:val="2B2B2B"/>
+        </w:rPr>
+      </w:pPr>
+      <w:r>
+        <w:rPr>
+          <w:rFonts w:asciiTheme="minorHAnsi" w:hAnsiTheme="minorHAnsi" w:cstheme="minorHAnsi"/>
+          <w:color w:val="2B2B2B"/>
+        </w:rPr>
+        <w:t>A wide variety of data sets</w:t>
+      </w:r>
+    </w:p>
+    <w:p>
+      <w:pPr>
+        <w:pStyle w:val="NormalWeb"/>
+        <w:numPr>
+          <w:ilvl w:val="0"/>
+          <w:numId w:val="5"/>
+        </w:numPr>
+        <w:spacing w:before="150" w:beforeAutospacing="0" w:after="0" w:afterAutospacing="0"/>
+        <w:rPr>
+          <w:rFonts w:asciiTheme="minorHAnsi" w:hAnsiTheme="minorHAnsi" w:cstheme="minorHAnsi"/>
+          <w:color w:val="2B2B2B"/>
+        </w:rPr>
+      </w:pPr>
+      <w:r>
+        <w:rPr>
+          <w:rFonts w:asciiTheme="minorHAnsi" w:hAnsiTheme="minorHAnsi" w:cstheme="minorHAnsi"/>
+          <w:color w:val="2B2B2B"/>
+        </w:rPr>
+        <w:t>Needing transforming or cleaning</w:t>
+      </w:r>
+    </w:p>
+    <w:p>
+      <w:pPr>
+        <w:pStyle w:val="NormalWeb"/>
+        <w:spacing w:before="150" w:beforeAutospacing="0" w:after="0" w:afterAutospacing="0"/>
+        <w:rPr>
+          <w:rFonts w:asciiTheme="minorHAnsi" w:hAnsiTheme="minorHAnsi" w:cstheme="minorHAnsi"/>
+          <w:color w:val="2B2B2B"/>
+        </w:rPr>
+      </w:pPr>
+    </w:p>
+    <w:p>
+      <w:pPr>
+        <w:pStyle w:val="NormalWeb"/>
+        <w:spacing w:before="150" w:beforeAutospacing="0" w:after="0" w:afterAutospacing="0"/>
+        <w:jc w:val="center"/>
+        <w:rPr>
+          <w:rFonts w:asciiTheme="minorHAnsi" w:hAnsiTheme="minorHAnsi" w:cstheme="minorHAnsi"/>
+          <w:color w:val="2B2B2B"/>
+        </w:rPr>
+      </w:pPr>
+      <w:r>
+        <w:rPr>
+          <w:rFonts w:asciiTheme="minorHAnsi" w:hAnsiTheme="minorHAnsi" w:cstheme="minorHAnsi"/>
+          <w:noProof/>
+        </w:rPr>
+        <mc:AlternateContent>
+          <mc:Choice Requires="wps">
+            <w:drawing>
+              <wp:anchor distT="0" distB="0" distL="114300" distR="114300" simplePos="0" relativeHeight="251659264" behindDoc="0" locked="0" layoutInCell="1" allowOverlap="1" wp14:anchorId="5B26BD09" wp14:editId="507289A6">
+                <wp:simplePos x="0" y="0"/>
+                <wp:positionH relativeFrom="column">
+                  <wp:posOffset>885775</wp:posOffset>
+                </wp:positionH>
+                <wp:positionV relativeFrom="paragraph">
+                  <wp:posOffset>836295</wp:posOffset>
+                </wp:positionV>
+                <wp:extent cx="2395391" cy="269271"/>
+                <wp:effectExtent l="0" t="0" r="17780" b="10160"/>
+                <wp:wrapNone/>
+                <wp:docPr id="2" name="Rectangle 2"/>
+                <wp:cNvGraphicFramePr/>
+                <a:graphic xmlns:a="http://schemas.openxmlformats.org/drawingml/2006/main">
+                  <a:graphicData uri="http://schemas.microsoft.com/office/word/2010/wordprocessingShape">
+                    <wps:wsp>
+                      <wps:cNvSpPr/>
+                      <wps:spPr>
+                        <a:xfrm>
+                          <a:off x="0" y="0"/>
+                          <a:ext cx="2395391" cy="269271"/>
+                        </a:xfrm>
+                        <a:prstGeom prst="rect">
+                          <a:avLst/>
+                        </a:prstGeom>
+                        <a:solidFill>
+                          <a:schemeClr val="bg1"/>
+                        </a:solidFill>
+                      </wps:spPr>
+                      <wps:style>
+                        <a:lnRef idx="2">
+                          <a:schemeClr val="accent1">
+                            <a:shade val="50000"/>
+                          </a:schemeClr>
+                        </a:lnRef>
+                        <a:fillRef idx="1">
+                          <a:schemeClr val="accent1"/>
+                        </a:fillRef>
+                        <a:effectRef idx="0">
+                          <a:schemeClr val="accent1"/>
+                        </a:effectRef>
+                        <a:fontRef idx="minor">
+                          <a:schemeClr val="lt1"/>
+                        </a:fontRef>
+                      </wps:style>
+                      <wps:bodyPr rot="0" spcFirstLastPara="0" vertOverflow="overflow" horzOverflow="overflow" vert="horz" wrap="square" lIns="91440" tIns="45720" rIns="91440" bIns="45720" numCol="1" spcCol="0" rtlCol="0" fromWordArt="0" anchor="ctr" anchorCtr="0" forceAA="0" compatLnSpc="1">
+                        <a:prstTxWarp prst="textNoShape">
+                          <a:avLst/>
+                        </a:prstTxWarp>
+                        <a:noAutofit/>
+                      </wps:bodyPr>
+                    </wps:wsp>
+                  </a:graphicData>
+                </a:graphic>
+                <wp14:sizeRelH relativeFrom="margin">
+                  <wp14:pctWidth>0</wp14:pctWidth>
+                </wp14:sizeRelH>
+                <wp14:sizeRelV relativeFrom="margin">
+                  <wp14:pctHeight>0</wp14:pctHeight>
+                </wp14:sizeRelV>
+              </wp:anchor>
+            </w:drawing>
+          </mc:Choice>
+          <mc:Fallback>
+            <w:pict>
+              <v:rect w14:anchorId="4A3E218B" id="Rectangle 2" o:spid="_x0000_s1026" style="position:absolute;margin-left:69.75pt;margin-top:65.85pt;width:188.6pt;height:21.2pt;z-index:251659264;visibility:visible;mso-wrap-style:square;mso-width-percent:0;mso-height-percent:0;mso-wrap-distance-left:9pt;mso-wrap-distance-top:0;mso-wrap-distance-right:9pt;mso-wrap-distance-bottom:0;mso-position-horizontal:absolute;mso-position-horizontal-relative:text;mso-position-vertical:absolute;mso-position-vertical-relative:text;mso-width-percent:0;mso-height-percent:0;mso-width-relative:margin;mso-height-relative:margin;v-text-anchor:middle" o:gfxdata="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" fillcolor="white [3212]" strokecolor="#1f3763 [1604]" strokeweight="1pt"/>
+            </w:pict>
+          </mc:Fallback>
+        </mc:AlternateContent>
+      </w:r>
+      <w:r>
+        <w:rPr>
+          <w:rFonts w:asciiTheme="minorHAnsi" w:hAnsiTheme="minorHAnsi" w:cstheme="minorHAnsi"/>
+        </w:rPr>
+        <w:fldChar w:fldCharType="begin"/>
+      </w:r>
+      <w:r>
+        <w:rPr>
+          <w:rFonts w:asciiTheme="minorHAnsi" w:hAnsiTheme="minorHAnsi" w:cstheme="minorHAnsi"/>
+        </w:rPr>
+        <w:instrText xml:space="preserve"> INCLUDEPICTURE "https://attachment.outlook.live.net/owa/MSA%3Akass17_3%40hotmail.com/service.svc/s/GetAttachmentThumbnail?id=AQMkADAwATZiZmYAZC04NDNhLTc4OABmLTAwAi0wMAoARgAAAyi9xw9KwsNLq6sAP5eRLRWlBwAr7qZYR5baSK0%2BCviKGJ1yAAACAQwAAAAr7qZYR5baSK0%2BCviKGJ1yAAX7m2oaAAAAARIAEAA8cuFZbH2mRIY6USP5BiZv&amp;thumbnailType=2&amp;isc=1&amp;token=eyJhbGciOiJSUzI1NiIsImtpZCI6IkQ4OThGN0RDMjk2ODQ1MDk1RUUwREZGQ0MzODBBOTM5NjUwNDNFNjQiLCJ0eXAiOiJKV1QiLCJ4NXQiOiIySmozM0Nsb1JRbGU0Tl84dzRDcE9XVUVQbVEifQ.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.HP2C_pmNMAWne6k7-gihaD__wrImCnDh6pg-W2BW3XiXrjeVM725g-1b17KUQMmNWEcaQLfO4QzDSNWeRRWMBe9k2KT1g8joxCb-Nh6icP6wKTl2C7U32YcO2IQUfwqTbqAP-2OAIbN9sfsmMj9aPyCaqvV05oCLSmdBeEEK67MumSDByHQUJ2TIGPhHAOYGS51Dgmm1mYalq0LnG6g7l1HTyfMsIsR9M7XgJjtFmvHW1l58EK2WYa6GXekjtznYMe9F6ccoY_7GIL-TnBJ-2ijYz562GfbgUvYnHAQe4gMyGM6n3bsU_EWEO62wJtdwKxha0XwlgBSD5yjGSsjoJw&amp;X-OWA-CANARY=KklcvkY8t0axsJ88BvgNf8A7Z6o3ytoYp4dM1TZZpdkrTu1WchHSgVrIuVX7Fd5jVaKLsMwabk4.&amp;owa=outlook.live.com&amp;scriptVer=20221111004.06&amp;animation=true" \* MERGEFORMATINET </w:instrText>
+      </w:r>
+      <w:r>
+        <w:rPr>
+          <w:rFonts w:asciiTheme="minorHAnsi" w:hAnsiTheme="minorHAnsi" w:cstheme="minorHAnsi"/>
+        </w:rPr>
+        <w:fldChar w:fldCharType="separate"/>
+      </w:r>
+      <w:r>
+        <w:rPr>
+          <w:rFonts w:asciiTheme="minorHAnsi" w:hAnsiTheme="minorHAnsi" w:cstheme="minorHAnsi"/>
+          <w:noProof/>
+        </w:rPr>
+        <w:drawing>
+          <wp:inline distT="0" distB="0" distL="0" distR="0" wp14:anchorId="75AC6130" wp14:editId="334B47E6">
+            <wp:extent cx="4729075" cy="3804920"/>
+            <wp:effectExtent l="0" t="0" r="0" b="5080"/>
+            <wp:docPr id="1" name="Picture 1" descr="Graphical user interface, text, application, chat or text message&#10;&#10;Description automatically generated"/>
+            <wp:cNvGraphicFramePr>
+              <a:graphicFrameLocks xmlns:a="http://schemas.openxmlformats.org/drawingml/2006/main" noChangeAspect="1"/>
+            </wp:cNvGraphicFramePr>
+            <a:graphic xmlns:a="http://schemas.openxmlformats.org/drawingml/2006/main">
+              <a:graphicData uri="http://schemas.openxmlformats.org/drawingml/2006/picture">
+                <pic:pic xmlns:pic="http://schemas.openxmlformats.org/drawingml/2006/picture">
+                  <pic:nvPicPr>
+                    <pic:cNvPr id="1" name="Picture 1" descr="Graphical user interface, text, application, chat or text message&#10;&#10;Description automatically generated"/>
+                    <pic:cNvPicPr>
+                      <a:picLocks noChangeAspect="1" noChangeArrowheads="1"/>
+                    </pic:cNvPicPr>
+                  </pic:nvPicPr>
+                  <pic:blipFill rotWithShape="1">
+                    <a:blip r:embed="rId5">
+                      <a:extLst>
+                        <a:ext uri="{28A0092B-C50C-407E-A947-70E740481C1C}">
+                          <a14:useLocalDpi xmlns:a14="http://schemas.microsoft.com/office/drawing/2010/main" val="0"/>
+                        </a:ext>
+                      </a:extLst>
+                    </a:blip>
+                    <a:srcRect r="17435"/>
+                    <a:stretch/>
+                  </pic:blipFill>
+                  <pic:spPr bwMode="auto">
+                    <a:xfrm>
+                      <a:off x="0" y="0"/>
+                      <a:ext cx="4729075" cy="3804920"/>
+                    </a:xfrm>
+                    <a:prstGeom prst="rect">
+                      <a:avLst/>
+                    </a:prstGeom>
+                    <a:noFill/>
+                    <a:ln>
+                      <a:noFill/>
+                    </a:ln>
+                    <a:extLst>
+                      <a:ext uri="{53640926-AAD7-44D8-BBD7-CCE9431645EC}">
+                        <a14:shadowObscured xmlns:a14="http://schemas.microsoft.com/office/drawing/2010/main"/>
+                      </a:ext>
+                    </a:extLst>
+                  </pic:spPr>
+                </pic:pic>
+              </a:graphicData>
+            </a:graphic>
+          </wp:inline>
+        </w:drawing>
+      </w:r>
+      <w:r>
+        <w:rPr>
+          <w:rFonts w:asciiTheme="minorHAnsi" w:hAnsiTheme="minorHAnsi" w:cstheme="minorHAnsi"/>
+        </w:rPr>
+        <w:fldChar w:fldCharType="end"/>
+      </w:r>
+    </w:p>
+    <w:p>
+      <w:pPr>
+        <w:pStyle w:val="NormalWeb"/>
+        <w:spacing w:before="150" w:beforeAutospacing="0" w:after="0" w:afterAutospacing="0"/>
+        <w:rPr>
+          <w:rFonts w:asciiTheme="minorHAnsi" w:hAnsiTheme="minorHAnsi" w:cstheme="minorHAnsi"/>
+          <w:color w:val="2B2B2B"/>
+        </w:rPr>
+      </w:pPr>
+    </w:p>
+    <w:p>
+      <w:pPr>
+        <w:pStyle w:val="NormalWeb"/>
+        <w:spacing w:before="150" w:beforeAutospacing="0" w:after="0" w:afterAutospacing="0"/>
+        <w:rPr>
+          <w:rFonts w:asciiTheme="minorHAnsi" w:hAnsiTheme="minorHAnsi" w:cstheme="minorHAnsi"/>
+          <w:color w:val="2B2B2B"/>
+        </w:rPr>
+      </w:pPr>
+      <w:r>
+        <w:rPr>
+          <w:rFonts w:asciiTheme="minorHAnsi" w:hAnsiTheme="minorHAnsi" w:cstheme="minorHAnsi"/>
+          <w:color w:val="2B2B2B"/>
+        </w:rPr>
+        <w:t xml:space="preserve">Once this was decided we as a group </w:t>
+      </w:r>
+      <w:r>
+        <w:rPr>
+          <w:rFonts w:asciiTheme="minorHAnsi" w:hAnsiTheme="minorHAnsi" w:cstheme="minorHAnsi"/>
+          <w:color w:val="2B2B2B"/>
+        </w:rPr>
+        <w:t>outline</w:t>
+      </w:r>
+      <w:r>
+        <w:rPr>
+          <w:rFonts w:asciiTheme="minorHAnsi" w:hAnsiTheme="minorHAnsi" w:cstheme="minorHAnsi"/>
+          <w:color w:val="2B2B2B"/>
+        </w:rPr>
+        <w:t>d</w:t>
+      </w:r>
+      <w:r>
+        <w:rPr>
+          <w:rFonts w:asciiTheme="minorHAnsi" w:hAnsiTheme="minorHAnsi" w:cstheme="minorHAnsi"/>
+          <w:color w:val="2B2B2B"/>
+        </w:rPr>
+        <w:t xml:space="preserve"> the scope and purpose of your project.</w:t>
+      </w:r>
+    </w:p>
+    <w:p>
+      <w:pPr>
+        <w:pStyle w:val="NormalWeb"/>
+        <w:spacing w:before="150" w:beforeAutospacing="0" w:after="0" w:afterAutospacing="0"/>
+        <w:rPr>
+          <w:rFonts w:asciiTheme="minorHAnsi" w:hAnsiTheme="minorHAnsi" w:cstheme="minorHAnsi"/>
+          <w:color w:val="2B2B2B"/>
+        </w:rPr>
+      </w:pPr>
+      <w:r>
+        <w:rPr>
+          <w:rFonts w:asciiTheme="minorHAnsi" w:hAnsiTheme="minorHAnsi" w:cstheme="minorHAnsi"/>
+          <w:color w:val="2B2B2B"/>
+        </w:rPr>
+        <w:t xml:space="preserve">Deciding who would take on what roles and task and what areas of the dataset needed changing to </w:t>
+      </w:r>
+      <w:r>
+        <w:rPr>
+          <w:rFonts w:asciiTheme="minorHAnsi" w:hAnsiTheme="minorHAnsi" w:cstheme="minorHAnsi"/>
+          <w:color w:val="2B2B2B"/>
+        </w:rPr>
+        <w:t>confirm</w:t>
+      </w:r>
+      <w:r>
+        <w:rPr>
+          <w:rFonts w:asciiTheme="minorHAnsi" w:hAnsiTheme="minorHAnsi" w:cstheme="minorHAnsi"/>
+          <w:color w:val="2B2B2B"/>
+        </w:rPr>
+        <w:t xml:space="preserve"> to our SQL database and tables.</w:t>
+      </w:r>
+      <w:r>
+        <w:rPr>
+          <w:rFonts w:asciiTheme="minorHAnsi" w:hAnsiTheme="minorHAnsi" w:cstheme="minorHAnsi"/>
+          <w:color w:val="2B2B2B"/>
+        </w:rPr>
+        <w:t xml:space="preserve"> </w:t>
+      </w:r>
+    </w:p>
+    <w:p>
+      <w:pPr>
+        <w:pStyle w:val="NormalWeb"/>
+        <w:spacing w:before="150" w:beforeAutospacing="0" w:after="0" w:afterAutospacing="0"/>
+        <w:rPr>
+          <w:rFonts w:asciiTheme="minorHAnsi" w:hAnsiTheme="minorHAnsi" w:cstheme="minorHAnsi"/>
+          <w:color w:val="2B2B2B"/>
+        </w:rPr>
+      </w:pPr>
+      <w:r>
+        <w:rPr>
+          <w:rFonts w:asciiTheme="minorHAnsi" w:hAnsiTheme="minorHAnsi" w:cstheme="minorHAnsi"/>
+          <w:color w:val="2B2B2B"/>
+          <w:highlight w:val="yellow"/>
+        </w:rPr>
+        <w:t xml:space="preserve">… </w:t>
+      </w:r>
+      <w:r>
+        <w:rPr>
+          <w:rFonts w:asciiTheme="minorHAnsi" w:hAnsiTheme="minorHAnsi" w:cstheme="minorHAnsi"/>
+          <w:color w:val="2B2B2B"/>
+          <w:highlight w:val="yellow"/>
+        </w:rPr>
+        <w:t>and purpose of your project</w:t>
+      </w:r>
+      <w:r>
+        <w:rPr>
+          <w:rFonts w:asciiTheme="minorHAnsi" w:hAnsiTheme="minorHAnsi" w:cstheme="minorHAnsi"/>
+          <w:color w:val="2B2B2B"/>
+          <w:highlight w:val="yellow"/>
+        </w:rPr>
+        <w:t>???</w:t>
+      </w:r>
+    </w:p>
+    <w:p>
+      <w:pPr>
+        <w:pStyle w:val="NormalWeb"/>
+        <w:spacing w:before="150" w:beforeAutospacing="0" w:after="0" w:afterAutospacing="0"/>
+        <w:rPr>
+          <w:rFonts w:asciiTheme="minorHAnsi" w:hAnsiTheme="minorHAnsi" w:cstheme="minorHAnsi"/>
+          <w:color w:val="2B2B2B"/>
+        </w:rPr>
+      </w:pPr>
+    </w:p>
+    <w:p>
+      <w:pPr>
+        <w:pStyle w:val="NormalWeb"/>
+        <w:spacing w:before="150" w:beforeAutospacing="0" w:after="0" w:afterAutospacing="0"/>
+        <w:rPr>
+          <w:rFonts w:asciiTheme="minorHAnsi" w:hAnsiTheme="minorHAnsi" w:cstheme="minorHAnsi"/>
+          <w:color w:val="2B2B2B"/>
+        </w:rPr>
+      </w:pPr>
+      <w:r>
+        <w:rPr>
+          <w:rFonts w:asciiTheme="minorHAnsi" w:hAnsiTheme="minorHAnsi" w:cstheme="minorHAnsi"/>
+          <w:color w:val="2B2B2B"/>
+        </w:rPr>
+        <w:lastRenderedPageBreak/>
+        <w:t xml:space="preserve">This </w:t>
+      </w:r>
+      <w:r>
+        <w:rPr>
+          <w:rFonts w:asciiTheme="minorHAnsi" w:hAnsiTheme="minorHAnsi" w:cstheme="minorHAnsi"/>
+          <w:color w:val="2B2B2B"/>
+        </w:rPr>
+        <w:t>gave us focus and</w:t>
+      </w:r>
+      <w:r>
+        <w:rPr>
+          <w:rFonts w:asciiTheme="minorHAnsi" w:hAnsiTheme="minorHAnsi" w:cstheme="minorHAnsi"/>
+          <w:color w:val="2B2B2B"/>
+        </w:rPr>
+        <w:t xml:space="preserve"> help</w:t>
+      </w:r>
+      <w:r>
+        <w:rPr>
+          <w:rFonts w:asciiTheme="minorHAnsi" w:hAnsiTheme="minorHAnsi" w:cstheme="minorHAnsi"/>
+          <w:color w:val="2B2B2B"/>
+        </w:rPr>
+        <w:t>ed</w:t>
+      </w:r>
+      <w:r>
+        <w:rPr>
+          <w:rFonts w:asciiTheme="minorHAnsi" w:hAnsiTheme="minorHAnsi" w:cstheme="minorHAnsi"/>
+          <w:color w:val="2B2B2B"/>
+        </w:rPr>
+        <w:t xml:space="preserve"> provide direction and </w:t>
+      </w:r>
+      <w:r>
+        <w:rPr>
+          <w:rFonts w:asciiTheme="minorHAnsi" w:hAnsiTheme="minorHAnsi" w:cstheme="minorHAnsi"/>
+          <w:color w:val="2B2B2B"/>
+        </w:rPr>
+        <w:t>focus and we had realist short shsrp targets to allow us to stay on track and also get all of us members to be on hand to help each other.</w:t>
+      </w:r>
+      <w:r>
+        <w:rPr>
+          <w:rFonts w:asciiTheme="minorHAnsi" w:hAnsiTheme="minorHAnsi" w:cstheme="minorHAnsi"/>
+          <w:color w:val="2B2B2B"/>
+        </w:rPr>
+        <w:t xml:space="preserve"> </w:t>
+      </w:r>
+    </w:p>
+    <w:p>
+      <w:pPr>
+        <w:pStyle w:val="NormalWeb"/>
+        <w:numPr>
+          <w:ilvl w:val="0"/>
+          <w:numId w:val="4"/>
+        </w:numPr>
+        <w:spacing w:before="150" w:beforeAutospacing="0" w:after="0" w:afterAutospacing="0" w:line="360" w:lineRule="atLeast"/>
+        <w:rPr>
+          <w:rFonts w:asciiTheme="minorHAnsi" w:hAnsiTheme="minorHAnsi" w:cstheme="minorHAnsi"/>
+          <w:color w:val="2B2B2B"/>
+        </w:rPr>
+      </w:pPr>
+      <w:r>
+        <w:rPr>
+          <w:rFonts w:asciiTheme="minorHAnsi" w:hAnsiTheme="minorHAnsi" w:cstheme="minorHAnsi"/>
+          <w:color w:val="2B2B2B"/>
+        </w:rPr>
+        <w:t>The kind of data you’d like to work with and the field you’re interested in (finance, healthcare surveys, etc.)</w:t>
+      </w:r>
+      <w:r>
+        <w:rPr>
+          <w:rFonts w:asciiTheme="minorHAnsi" w:hAnsiTheme="minorHAnsi" w:cstheme="minorHAnsi"/>
+          <w:color w:val="2B2B2B"/>
+        </w:rPr>
+        <w:t xml:space="preserve"> the data we would like to work with is preferably multiple csv files that we can join based on a common link within our agreed area of Gender representation within video games across multiple platforms.</w:t>
+      </w:r>
+    </w:p>
+    <w:p>
+      <w:pPr>
+        <w:pStyle w:val="NormalWeb"/>
+        <w:numPr>
+          <w:ilvl w:val="0"/>
+          <w:numId w:val="4"/>
+        </w:numPr>
+        <w:spacing w:before="150" w:beforeAutospacing="0" w:after="0" w:afterAutospacing="0"/>
+        <w:rPr>
+          <w:rFonts w:asciiTheme="minorHAnsi" w:hAnsiTheme="minorHAnsi" w:cstheme="minorHAnsi"/>
+          <w:color w:val="2B2B2B"/>
+        </w:rPr>
+      </w:pPr>
+      <w:r>
+        <w:rPr>
+          <w:rFonts w:asciiTheme="minorHAnsi" w:hAnsiTheme="minorHAnsi" w:cstheme="minorHAnsi"/>
+          <w:color w:val="2B2B2B"/>
+        </w:rPr>
+        <w:t>The questions you’ll ask of the data</w:t>
+      </w:r>
+      <w:r>
+        <w:rPr>
+          <w:rFonts w:asciiTheme="minorHAnsi" w:hAnsiTheme="minorHAnsi" w:cstheme="minorHAnsi"/>
+          <w:color w:val="2B2B2B"/>
+        </w:rPr>
+        <w:t xml:space="preserve">. </w:t>
+      </w:r>
+      <w:r>
+        <w:rPr>
+          <w:rFonts w:asciiTheme="minorHAnsi" w:hAnsiTheme="minorHAnsi" w:cstheme="minorHAnsi"/>
+          <w:color w:val="2B2B2B"/>
+        </w:rPr>
+        <w:t xml:space="preserve">We’ll </w:t>
+      </w:r>
+      <w:r>
+        <w:rPr>
+          <w:rFonts w:asciiTheme="minorHAnsi" w:hAnsiTheme="minorHAnsi" w:cstheme="minorHAnsi"/>
+          <w:color w:val="2B2B2B"/>
+        </w:rPr>
+        <w:t xml:space="preserve"> be </w:t>
+      </w:r>
+      <w:r>
+        <w:rPr>
+          <w:rFonts w:asciiTheme="minorHAnsi" w:hAnsiTheme="minorHAnsi" w:cstheme="minorHAnsi"/>
+          <w:color w:val="2B2B2B"/>
+        </w:rPr>
+        <w:t>examin</w:t>
+      </w:r>
+      <w:r>
+        <w:rPr>
+          <w:rFonts w:asciiTheme="minorHAnsi" w:hAnsiTheme="minorHAnsi" w:cstheme="minorHAnsi"/>
+          <w:color w:val="2B2B2B"/>
+        </w:rPr>
+        <w:t>ing the ways in which geneder is represented by examining the</w:t>
+      </w:r>
+      <w:r>
+        <w:rPr>
+          <w:rFonts w:asciiTheme="minorHAnsi" w:hAnsiTheme="minorHAnsi" w:cstheme="minorHAnsi"/>
+          <w:color w:val="2B2B2B"/>
+        </w:rPr>
+        <w:t xml:space="preserve"> relationships between </w:t>
+      </w:r>
+      <w:r>
+        <w:rPr>
+          <w:rFonts w:asciiTheme="minorHAnsi" w:hAnsiTheme="minorHAnsi" w:cstheme="minorHAnsi"/>
+          <w:color w:val="FF0000"/>
+        </w:rPr>
+        <w:t xml:space="preserve">character id </w:t>
+      </w:r>
+      <w:r>
+        <w:rPr>
+          <w:rFonts w:asciiTheme="minorHAnsi" w:hAnsiTheme="minorHAnsi" w:cstheme="minorHAnsi"/>
+          <w:color w:val="2B2B2B"/>
+        </w:rPr>
+        <w:t xml:space="preserve">and </w:t>
+      </w:r>
+      <w:r>
+        <w:rPr>
+          <w:rFonts w:asciiTheme="minorHAnsi" w:hAnsiTheme="minorHAnsi" w:cstheme="minorHAnsi"/>
+          <w:color w:val="FF0000"/>
+        </w:rPr>
+        <w:t>Sexulixation ID</w:t>
+      </w:r>
+      <w:r>
+        <w:rPr>
+          <w:rFonts w:asciiTheme="minorHAnsi" w:hAnsiTheme="minorHAnsi" w:cstheme="minorHAnsi"/>
+          <w:color w:val="2B2B2B"/>
+        </w:rPr>
+        <w:t xml:space="preserve">, </w:t>
+      </w:r>
+      <w:r>
+        <w:rPr>
+          <w:rFonts w:asciiTheme="minorHAnsi" w:hAnsiTheme="minorHAnsi" w:cstheme="minorHAnsi"/>
+          <w:color w:val="FF0000"/>
+        </w:rPr>
+        <w:t>Game ID</w:t>
+      </w:r>
+      <w:r>
+        <w:rPr>
+          <w:rFonts w:asciiTheme="minorHAnsi" w:hAnsiTheme="minorHAnsi" w:cstheme="minorHAnsi"/>
+          <w:color w:val="FF0000"/>
+        </w:rPr>
+        <w:t xml:space="preserve"> and </w:t>
+      </w:r>
+      <w:r>
+        <w:rPr>
+          <w:rFonts w:asciiTheme="minorHAnsi" w:hAnsiTheme="minorHAnsi" w:cstheme="minorHAnsi"/>
+          <w:color w:val="FF0000"/>
+        </w:rPr>
+        <w:t xml:space="preserve">character in game </w:t>
+      </w:r>
+      <w:r>
+        <w:rPr>
+          <w:rFonts w:asciiTheme="minorHAnsi" w:hAnsiTheme="minorHAnsi" w:cstheme="minorHAnsi"/>
+          <w:color w:val="2B2B2B"/>
+        </w:rPr>
+        <w:t xml:space="preserve">over the </w:t>
+      </w:r>
+      <w:r>
+        <w:rPr>
+          <w:rFonts w:asciiTheme="minorHAnsi" w:hAnsiTheme="minorHAnsi" w:cstheme="minorHAnsi"/>
+          <w:color w:val="2B2B2B"/>
+        </w:rPr>
+        <w:t>dataset which repreeentd 638 character over 65 popular games across multiple platforms</w:t>
+      </w:r>
+      <w:r>
+        <w:rPr>
+          <w:rFonts w:asciiTheme="minorHAnsi" w:hAnsiTheme="minorHAnsi" w:cstheme="minorHAnsi"/>
+          <w:color w:val="2B2B2B"/>
+        </w:rPr>
+        <w:t>, and other related relationships derived from the data.</w:t>
+      </w:r>
+    </w:p>
+    <w:p>
+      <w:pPr>
+        <w:pStyle w:val="NormalWeb"/>
+        <w:numPr>
+          <w:ilvl w:val="0"/>
+          <w:numId w:val="4"/>
+        </w:numPr>
+        <w:spacing w:before="150" w:beforeAutospacing="0" w:after="0" w:afterAutospacing="0" w:line="360" w:lineRule="atLeast"/>
+        <w:rPr>
+          <w:rFonts w:asciiTheme="minorHAnsi" w:hAnsiTheme="minorHAnsi" w:cstheme="minorHAnsi"/>
+          <w:color w:val="2B2B2B"/>
+        </w:rPr>
+      </w:pPr>
+      <w:r>
+        <w:rPr>
+          <w:rFonts w:asciiTheme="minorHAnsi" w:hAnsiTheme="minorHAnsi" w:cstheme="minorHAnsi"/>
+          <w:color w:val="2B2B2B"/>
+        </w:rPr>
+        <w:t>Source of our data is from Kaggle.com.</w:t>
+      </w:r>
+    </w:p>
+    <w:p>
+      <w:pPr>
         <w:rPr>
           <w:b/>
           <w:bCs/>
@@ -16,15 +752,41 @@
           <w:bCs/>
           <w:u w:val="single"/>
         </w:rPr>
-        <w:t>Project Proposal</w:t>
-      </w:r>
-      <w:r>
+        <w:br w:type="page"/>
+      </w:r>
+    </w:p>
+    <w:p>
+      <w:pPr>
         <w:rPr>
           <w:b/>
           <w:bCs/>
           <w:u w:val="single"/>
         </w:rPr>
-        <w:t xml:space="preserve"> / Tech Report</w:t>
+      </w:pPr>
+      <w:r>
+        <w:rPr>
+          <w:b/>
+          <w:bCs/>
+          <w:u w:val="single"/>
+        </w:rPr>
+        <w:lastRenderedPageBreak/>
+        <w:t>Tech</w:t>
+      </w:r>
+      <w:r>
+        <w:rPr>
+          <w:b/>
+          <w:bCs/>
+          <w:u w:val="single"/>
+        </w:rPr>
+        <w:t>ical</w:t>
+      </w:r>
+      <w:r>
+        <w:rPr>
+          <w:b/>
+          <w:bCs/>
+          <w:u w:val="single"/>
+        </w:rPr>
+        <w:t xml:space="preserve"> Report</w:t>
       </w:r>
     </w:p>
     <w:p/>
@@ -203,14 +965,14 @@
           <w:rFonts w:cstheme="minorHAnsi"/>
           <w:color w:val="2B2B2B"/>
         </w:rPr>
-        <w:t>After considering multiple datasets our group decided on a dataset focusing on</w:t>
+        <w:t xml:space="preserve">After considering multiple datasets our group decided on </w:t>
       </w:r>
       <w:r>
         <w:rPr>
           <w:rFonts w:cstheme="minorHAnsi"/>
           <w:color w:val="2B2B2B"/>
         </w:rPr>
-        <w:t xml:space="preserve"> gender representation in video games across various platforms.</w:t>
+        <w:t>the topic of gender representation within modern day video games across multiple platforms.</w:t>
       </w:r>
     </w:p>
     <w:p>
@@ -233,7 +995,21 @@
           <w:rFonts w:cstheme="minorHAnsi"/>
           <w:color w:val="2B2B2B"/>
         </w:rPr>
-        <w:t>With three datasets (x amount of rows)…..</w:t>
+        <w:t>With three datasets (</w:t>
+      </w:r>
+      <w:r>
+        <w:rPr>
+          <w:rFonts w:cstheme="minorHAnsi"/>
+          <w:color w:val="2B2B2B"/>
+        </w:rPr>
+        <w:t>638 character data across 65 moder day popular games</w:t>
+      </w:r>
+      <w:r>
+        <w:rPr>
+          <w:rFonts w:cstheme="minorHAnsi"/>
+          <w:color w:val="2B2B2B"/>
+        </w:rPr>
+        <w:t>)</w:t>
       </w:r>
     </w:p>
     <w:p>
@@ -323,7 +1099,6 @@
         </w:rPr>
         <w:t xml:space="preserve">select columns to ensure the </w:t>
       </w:r>
-      <w:proofErr w:type="spellStart"/>
       <w:r>
         <w:rPr>
           <w:rFonts w:ascii="Roboto" w:hAnsi="Roboto"/>
@@ -336,31 +1111,7 @@
           <w:rFonts w:ascii="Roboto" w:hAnsi="Roboto"/>
           <w:color w:val="2B2B2B"/>
         </w:rPr>
-        <w:t>atatable</w:t>
-      </w:r>
-      <w:proofErr w:type="spellEnd"/>
-      <w:r>
-        <w:rPr>
-          <w:rFonts w:ascii="Roboto" w:hAnsi="Roboto"/>
-          <w:color w:val="2B2B2B"/>
-        </w:rPr>
-        <w:t xml:space="preserve"> in our </w:t>
-      </w:r>
-      <w:proofErr w:type="spellStart"/>
-      <w:r>
-        <w:rPr>
-          <w:rFonts w:ascii="Roboto" w:hAnsi="Roboto"/>
-          <w:color w:val="2B2B2B"/>
-        </w:rPr>
-        <w:t>jypyter</w:t>
-      </w:r>
-      <w:proofErr w:type="spellEnd"/>
-      <w:r>
-        <w:rPr>
-          <w:rFonts w:ascii="Roboto" w:hAnsi="Roboto"/>
-          <w:color w:val="2B2B2B"/>
-        </w:rPr>
-        <w:t xml:space="preserve"> is similar to our tables within SQL over the 3 datasets and data tables, we joined the data set on…….as well cleaned up column names to either simplify names or renaming columns to shorter names.</w:t>
+        <w:t>atatable in our jypyter is similar to our tables within SQL over the 3 datasets and data tables, we joined the data set on…….as well cleaned up column names to either simplify names or renaming columns to shorter names.</w:t>
       </w:r>
     </w:p>
     <w:p>
@@ -392,6 +1143,27 @@
       <w:pPr>
         <w:pStyle w:val="NormalWeb"/>
         <w:spacing w:before="150" w:beforeAutospacing="0" w:after="0" w:afterAutospacing="0" w:line="360" w:lineRule="atLeast"/>
+        <w:rPr>
+          <w:rFonts w:ascii="Roboto" w:hAnsi="Roboto"/>
+          <w:color w:val="2B2B2B"/>
+          <w:sz w:val="30"/>
+          <w:szCs w:val="30"/>
+        </w:rPr>
+      </w:pPr>
+      <w:r>
+        <w:rPr>
+          <w:rFonts w:ascii="Roboto" w:hAnsi="Roboto"/>
+          <w:color w:val="2B2B2B"/>
+          <w:sz w:val="30"/>
+          <w:szCs w:val="30"/>
+        </w:rPr>
+        <w:t>You should focus your efforts on a specific industry. To help you choose, the following subsections provide examples of how ETL gets used in various possible specializations.</w:t>
+      </w:r>
+    </w:p>
+    <w:p>
+      <w:pPr>
+        <w:pStyle w:val="NormalWeb"/>
+        <w:spacing w:before="150" w:beforeAutospacing="0" w:after="0" w:afterAutospacing="0" w:line="360" w:lineRule="atLeast"/>
         <w:ind w:left="720"/>
         <w:rPr>
           <w:rFonts w:ascii="Roboto" w:hAnsi="Roboto"/>
@@ -494,6 +1266,7 @@
           <w:sz w:val="30"/>
           <w:szCs w:val="30"/>
         </w:rPr>
+        <w:lastRenderedPageBreak/>
         <w:t>Project ideation</w:t>
       </w:r>
     </w:p>
@@ -569,7 +1342,6 @@
           <w:sz w:val="30"/>
           <w:szCs w:val="30"/>
         </w:rPr>
-        <w:lastRenderedPageBreak/>
         <w:t>Testing</w:t>
       </w:r>
     </w:p>
@@ -969,6 +1741,155 @@
     </w:lvl>
   </w:abstractNum>
   <w:abstractNum w:abstractNumId="2" w15:restartNumberingAfterBreak="0">
+    <w:nsid w:val="3C8F7870"/>
+    <w:multiLevelType w:val="multilevel"/>
+    <w:tmpl w:val="6004E1EC"/>
+    <w:lvl w:ilvl="0">
+      <w:start w:val="1"/>
+      <w:numFmt w:val="bullet"/>
+      <w:lvlText w:val=""/>
+      <w:lvlJc w:val="left"/>
+      <w:pPr>
+        <w:tabs>
+          <w:tab w:val="num" w:pos="720"/>
+        </w:tabs>
+        <w:ind w:left="720" w:hanging="360"/>
+      </w:pPr>
+      <w:rPr>
+        <w:rFonts w:ascii="Symbol" w:hAnsi="Symbol" w:hint="default"/>
+        <w:sz w:val="20"/>
+      </w:rPr>
+    </w:lvl>
+    <w:lvl w:ilvl="1" w:tentative="1">
+      <w:start w:val="1"/>
+      <w:numFmt w:val="bullet"/>
+      <w:lvlText w:val="o"/>
+      <w:lvlJc w:val="left"/>
+      <w:pPr>
+        <w:tabs>
+          <w:tab w:val="num" w:pos="1440"/>
+        </w:tabs>
+        <w:ind w:left="1440" w:hanging="360"/>
+      </w:pPr>
+      <w:rPr>
+        <w:rFonts w:ascii="Courier New" w:hAnsi="Courier New" w:hint="default"/>
+        <w:sz w:val="20"/>
+      </w:rPr>
+    </w:lvl>
+    <w:lvl w:ilvl="2" w:tentative="1">
+      <w:start w:val="1"/>
+      <w:numFmt w:val="bullet"/>
+      <w:lvlText w:val=""/>
+      <w:lvlJc w:val="left"/>
+      <w:pPr>
+        <w:tabs>
+          <w:tab w:val="num" w:pos="2160"/>
+        </w:tabs>
+        <w:ind w:left="2160" w:hanging="360"/>
+      </w:pPr>
+      <w:rPr>
+        <w:rFonts w:ascii="Wingdings" w:hAnsi="Wingdings" w:hint="default"/>
+        <w:sz w:val="20"/>
+      </w:rPr>
+    </w:lvl>
+    <w:lvl w:ilvl="3" w:tentative="1">
+      <w:start w:val="1"/>
+      <w:numFmt w:val="bullet"/>
+      <w:lvlText w:val=""/>
+      <w:lvlJc w:val="left"/>
+      <w:pPr>
+        <w:tabs>
+          <w:tab w:val="num" w:pos="2880"/>
+        </w:tabs>
+        <w:ind w:left="2880" w:hanging="360"/>
+      </w:pPr>
+      <w:rPr>
+        <w:rFonts w:ascii="Wingdings" w:hAnsi="Wingdings" w:hint="default"/>
+        <w:sz w:val="20"/>
+      </w:rPr>
+    </w:lvl>
+    <w:lvl w:ilvl="4" w:tentative="1">
+      <w:start w:val="1"/>
+      <w:numFmt w:val="bullet"/>
+      <w:lvlText w:val=""/>
+      <w:lvlJc w:val="left"/>
+      <w:pPr>
+        <w:tabs>
+          <w:tab w:val="num" w:pos="3600"/>
+        </w:tabs>
+        <w:ind w:left="3600" w:hanging="360"/>
+      </w:pPr>
+      <w:rPr>
+        <w:rFonts w:ascii="Wingdings" w:hAnsi="Wingdings" w:hint="default"/>
+        <w:sz w:val="20"/>
+      </w:rPr>
+    </w:lvl>
+    <w:lvl w:ilvl="5" w:tentative="1">
+      <w:start w:val="1"/>
+      <w:numFmt w:val="bullet"/>
+      <w:lvlText w:val=""/>
+      <w:lvlJc w:val="left"/>
+      <w:pPr>
+        <w:tabs>
+          <w:tab w:val="num" w:pos="4320"/>
+        </w:tabs>
+        <w:ind w:left="4320" w:hanging="360"/>
+      </w:pPr>
+      <w:rPr>
+        <w:rFonts w:ascii="Wingdings" w:hAnsi="Wingdings" w:hint="default"/>
+        <w:sz w:val="20"/>
+      </w:rPr>
+    </w:lvl>
+    <w:lvl w:ilvl="6" w:tentative="1">
+      <w:start w:val="1"/>
+      <w:numFmt w:val="bullet"/>
+      <w:lvlText w:val=""/>
+      <w:lvlJc w:val="left"/>
+      <w:pPr>
+        <w:tabs>
+          <w:tab w:val="num" w:pos="5040"/>
+        </w:tabs>
+        <w:ind w:left="5040" w:hanging="360"/>
+      </w:pPr>
+      <w:rPr>
+        <w:rFonts w:ascii="Wingdings" w:hAnsi="Wingdings" w:hint="default"/>
+        <w:sz w:val="20"/>
+      </w:rPr>
+    </w:lvl>
+    <w:lvl w:ilvl="7" w:tentative="1">
+      <w:start w:val="1"/>
+      <w:numFmt w:val="bullet"/>
+      <w:lvlText w:val=""/>
+      <w:lvlJc w:val="left"/>
+      <w:pPr>
+        <w:tabs>
+          <w:tab w:val="num" w:pos="5760"/>
+        </w:tabs>
+        <w:ind w:left="5760" w:hanging="360"/>
+      </w:pPr>
+      <w:rPr>
+        <w:rFonts w:ascii="Wingdings" w:hAnsi="Wingdings" w:hint="default"/>
+        <w:sz w:val="20"/>
+      </w:rPr>
+    </w:lvl>
+    <w:lvl w:ilvl="8" w:tentative="1">
+      <w:start w:val="1"/>
+      <w:numFmt w:val="bullet"/>
+      <w:lvlText w:val=""/>
+      <w:lvlJc w:val="left"/>
+      <w:pPr>
+        <w:tabs>
+          <w:tab w:val="num" w:pos="6480"/>
+        </w:tabs>
+        <w:ind w:left="6480" w:hanging="360"/>
+      </w:pPr>
+      <w:rPr>
+        <w:rFonts w:ascii="Wingdings" w:hAnsi="Wingdings" w:hint="default"/>
+        <w:sz w:val="20"/>
+      </w:rPr>
+    </w:lvl>
+  </w:abstractNum>
+  <w:abstractNum w:abstractNumId="3" w15:restartNumberingAfterBreak="0">
     <w:nsid w:val="5A343DC4"/>
     <w:multiLevelType w:val="multilevel"/>
     <w:tmpl w:val="80ACE56E"/>
@@ -1115,16 +2036,111 @@
         <w:rFonts w:ascii="Wingdings" w:hAnsi="Wingdings" w:hint="default"/>
         <w:sz w:val="20"/>
       </w:rPr>
+    </w:lvl>
+  </w:abstractNum>
+  <w:abstractNum w:abstractNumId="4" w15:restartNumberingAfterBreak="0">
+    <w:nsid w:val="770B2601"/>
+    <w:multiLevelType w:val="hybridMultilevel"/>
+    <w:tmpl w:val="6026F9E4"/>
+    <w:lvl w:ilvl="0" w:tplc="0809000F">
+      <w:start w:val="1"/>
+      <w:numFmt w:val="decimal"/>
+      <w:lvlText w:val="%1."/>
+      <w:lvlJc w:val="left"/>
+      <w:pPr>
+        <w:ind w:left="720" w:hanging="360"/>
+      </w:pPr>
+      <w:rPr>
+        <w:rFonts w:hint="default"/>
+      </w:rPr>
+    </w:lvl>
+    <w:lvl w:ilvl="1" w:tplc="08090019" w:tentative="1">
+      <w:start w:val="1"/>
+      <w:numFmt w:val="lowerLetter"/>
+      <w:lvlText w:val="%2."/>
+      <w:lvlJc w:val="left"/>
+      <w:pPr>
+        <w:ind w:left="1440" w:hanging="360"/>
+      </w:pPr>
+    </w:lvl>
+    <w:lvl w:ilvl="2" w:tplc="0809001B" w:tentative="1">
+      <w:start w:val="1"/>
+      <w:numFmt w:val="lowerRoman"/>
+      <w:lvlText w:val="%3."/>
+      <w:lvlJc w:val="right"/>
+      <w:pPr>
+        <w:ind w:left="2160" w:hanging="180"/>
+      </w:pPr>
+    </w:lvl>
+    <w:lvl w:ilvl="3" w:tplc="0809000F" w:tentative="1">
+      <w:start w:val="1"/>
+      <w:numFmt w:val="decimal"/>
+      <w:lvlText w:val="%4."/>
+      <w:lvlJc w:val="left"/>
+      <w:pPr>
+        <w:ind w:left="2880" w:hanging="360"/>
+      </w:pPr>
+    </w:lvl>
+    <w:lvl w:ilvl="4" w:tplc="08090019" w:tentative="1">
+      <w:start w:val="1"/>
+      <w:numFmt w:val="lowerLetter"/>
+      <w:lvlText w:val="%5."/>
+      <w:lvlJc w:val="left"/>
+      <w:pPr>
+        <w:ind w:left="3600" w:hanging="360"/>
+      </w:pPr>
+    </w:lvl>
+    <w:lvl w:ilvl="5" w:tplc="0809001B" w:tentative="1">
+      <w:start w:val="1"/>
+      <w:numFmt w:val="lowerRoman"/>
+      <w:lvlText w:val="%6."/>
+      <w:lvlJc w:val="right"/>
+      <w:pPr>
+        <w:ind w:left="4320" w:hanging="180"/>
+      </w:pPr>
+    </w:lvl>
+    <w:lvl w:ilvl="6" w:tplc="0809000F" w:tentative="1">
+      <w:start w:val="1"/>
+      <w:numFmt w:val="decimal"/>
+      <w:lvlText w:val="%7."/>
+      <w:lvlJc w:val="left"/>
+      <w:pPr>
+        <w:ind w:left="5040" w:hanging="360"/>
+      </w:pPr>
+    </w:lvl>
+    <w:lvl w:ilvl="7" w:tplc="08090019" w:tentative="1">
+      <w:start w:val="1"/>
+      <w:numFmt w:val="lowerLetter"/>
+      <w:lvlText w:val="%8."/>
+      <w:lvlJc w:val="left"/>
+      <w:pPr>
+        <w:ind w:left="5760" w:hanging="360"/>
+      </w:pPr>
+    </w:lvl>
+    <w:lvl w:ilvl="8" w:tplc="0809001B" w:tentative="1">
+      <w:start w:val="1"/>
+      <w:numFmt w:val="lowerRoman"/>
+      <w:lvlText w:val="%9."/>
+      <w:lvlJc w:val="right"/>
+      <w:pPr>
+        <w:ind w:left="6480" w:hanging="180"/>
+      </w:pPr>
     </w:lvl>
   </w:abstractNum>
   <w:num w:numId="1" w16cid:durableId="1390497486">
     <w:abstractNumId w:val="1"/>
   </w:num>
   <w:num w:numId="2" w16cid:durableId="1478650015">
-    <w:abstractNumId w:val="2"/>
+    <w:abstractNumId w:val="3"/>
   </w:num>
   <w:num w:numId="3" w16cid:durableId="569074936">
     <w:abstractNumId w:val="0"/>
+  </w:num>
+  <w:num w:numId="4" w16cid:durableId="2054426969">
+    <w:abstractNumId w:val="2"/>
+  </w:num>
+  <w:num w:numId="5" w16cid:durableId="1345670803">
+    <w:abstractNumId w:val="4"/>
   </w:num>
 </w:numbering>
 </file>

</xml_diff>

<commit_message>
Update Project Prop & Tech Report
</commit_message>
<xml_diff>
--- a/Project Proposal.docx
+++ b/Project Proposal.docx
@@ -37,7 +37,85 @@
         <w:rPr>
           <w:rFonts w:asciiTheme="minorHAnsi" w:hAnsiTheme="minorHAnsi" w:cstheme="minorHAnsi"/>
         </w:rPr>
-        <w:t xml:space="preserve">The aim of our project is to uncover patterns in games across multiple platforms relating to gender representation within modern day games. </w:t>
+        <w:t xml:space="preserve">The aim of our project is to </w:t>
+      </w:r>
+      <w:r>
+        <w:rPr>
+          <w:rFonts w:asciiTheme="minorHAnsi" w:hAnsiTheme="minorHAnsi" w:cstheme="minorHAnsi"/>
+        </w:rPr>
+        <w:t>use the ETL process to clean a dataset</w:t>
+      </w:r>
+      <w:r>
+        <w:rPr>
+          <w:rFonts w:asciiTheme="minorHAnsi" w:hAnsiTheme="minorHAnsi" w:cstheme="minorHAnsi"/>
+        </w:rPr>
+        <w:t xml:space="preserve"> of a subject we were interested in.</w:t>
+      </w:r>
+      <w:r>
+        <w:rPr>
+          <w:rFonts w:asciiTheme="minorHAnsi" w:hAnsiTheme="minorHAnsi" w:cstheme="minorHAnsi"/>
+        </w:rPr>
+        <w:t xml:space="preserve"> </w:t>
+      </w:r>
+      <w:r>
+        <w:rPr>
+          <w:rFonts w:asciiTheme="minorHAnsi" w:hAnsiTheme="minorHAnsi" w:cstheme="minorHAnsi"/>
+        </w:rPr>
+        <w:t>The topic for our project was to</w:t>
+      </w:r>
+      <w:r>
+        <w:rPr>
+          <w:rFonts w:asciiTheme="minorHAnsi" w:hAnsiTheme="minorHAnsi" w:cstheme="minorHAnsi"/>
+        </w:rPr>
+        <w:t xml:space="preserve"> </w:t>
+      </w:r>
+      <w:r>
+        <w:rPr>
+          <w:rFonts w:asciiTheme="minorHAnsi" w:hAnsiTheme="minorHAnsi" w:cstheme="minorHAnsi"/>
+        </w:rPr>
+        <w:t>“</w:t>
+      </w:r>
+      <w:r>
+        <w:rPr>
+          <w:rFonts w:asciiTheme="minorHAnsi" w:hAnsiTheme="minorHAnsi" w:cstheme="minorHAnsi"/>
+        </w:rPr>
+        <w:t>uncover</w:t>
+      </w:r>
+      <w:r>
+        <w:rPr>
+          <w:rFonts w:asciiTheme="minorHAnsi" w:hAnsiTheme="minorHAnsi" w:cstheme="minorHAnsi"/>
+        </w:rPr>
+        <w:t xml:space="preserve"> gender</w:t>
+      </w:r>
+      <w:r>
+        <w:rPr>
+          <w:rFonts w:asciiTheme="minorHAnsi" w:hAnsiTheme="minorHAnsi" w:cstheme="minorHAnsi"/>
+        </w:rPr>
+        <w:t xml:space="preserve"> patterns in</w:t>
+      </w:r>
+      <w:r>
+        <w:rPr>
+          <w:rFonts w:asciiTheme="minorHAnsi" w:hAnsiTheme="minorHAnsi" w:cstheme="minorHAnsi"/>
+        </w:rPr>
+        <w:t xml:space="preserve"> video</w:t>
+      </w:r>
+      <w:r>
+        <w:rPr>
+          <w:rFonts w:asciiTheme="minorHAnsi" w:hAnsiTheme="minorHAnsi" w:cstheme="minorHAnsi"/>
+        </w:rPr>
+        <w:t xml:space="preserve"> games across multiple platforms relating to gender representation within modern day games</w:t>
+      </w:r>
+      <w:r>
+        <w:rPr>
+          <w:rFonts w:asciiTheme="minorHAnsi" w:hAnsiTheme="minorHAnsi" w:cstheme="minorHAnsi"/>
+        </w:rPr>
+        <w:t>”</w:t>
+      </w:r>
+      <w:r>
+        <w:rPr>
+          <w:rFonts w:asciiTheme="minorHAnsi" w:hAnsiTheme="minorHAnsi" w:cstheme="minorHAnsi"/>
+        </w:rPr>
+        <w:t>.</w:t>
       </w:r>
     </w:p>
     <w:p>
@@ -54,7 +132,63 @@
           <w:rFonts w:asciiTheme="minorHAnsi" w:hAnsiTheme="minorHAnsi" w:cstheme="minorHAnsi"/>
           <w:color w:val="2B2B2B"/>
         </w:rPr>
-        <w:t>Before we start the technical work of cleaning the data and the ETL process, our group held extensive discussion around the outline and scope and purpose of the project.</w:t>
+        <w:t>Before we start</w:t>
+      </w:r>
+      <w:r>
+        <w:rPr>
+          <w:rFonts w:asciiTheme="minorHAnsi" w:hAnsiTheme="minorHAnsi" w:cstheme="minorHAnsi"/>
+          <w:color w:val="2B2B2B"/>
+        </w:rPr>
+        <w:t>ed</w:t>
+      </w:r>
+      <w:r>
+        <w:rPr>
+          <w:rFonts w:asciiTheme="minorHAnsi" w:hAnsiTheme="minorHAnsi" w:cstheme="minorHAnsi"/>
+          <w:color w:val="2B2B2B"/>
+        </w:rPr>
+        <w:t xml:space="preserve"> the technical work of cleaning the data and the ETL process</w:t>
+      </w:r>
+      <w:r>
+        <w:rPr>
+          <w:rFonts w:asciiTheme="minorHAnsi" w:hAnsiTheme="minorHAnsi" w:cstheme="minorHAnsi"/>
+          <w:color w:val="2B2B2B"/>
+        </w:rPr>
+        <w:t xml:space="preserve"> we needed a dataset</w:t>
+      </w:r>
+      <w:r>
+        <w:rPr>
+          <w:rFonts w:asciiTheme="minorHAnsi" w:hAnsiTheme="minorHAnsi" w:cstheme="minorHAnsi"/>
+          <w:color w:val="2B2B2B"/>
+        </w:rPr>
+        <w:t xml:space="preserve">, </w:t>
+      </w:r>
+      <w:r>
+        <w:rPr>
+          <w:rFonts w:asciiTheme="minorHAnsi" w:hAnsiTheme="minorHAnsi" w:cstheme="minorHAnsi"/>
+          <w:color w:val="2B2B2B"/>
+        </w:rPr>
+        <w:t xml:space="preserve">in </w:t>
+      </w:r>
+      <w:r>
+        <w:rPr>
+          <w:rFonts w:asciiTheme="minorHAnsi" w:hAnsiTheme="minorHAnsi" w:cstheme="minorHAnsi"/>
+          <w:color w:val="2B2B2B"/>
+        </w:rPr>
+        <w:t>our group</w:t>
+      </w:r>
+      <w:r>
+        <w:rPr>
+          <w:rFonts w:asciiTheme="minorHAnsi" w:hAnsiTheme="minorHAnsi" w:cstheme="minorHAnsi"/>
+          <w:color w:val="2B2B2B"/>
+        </w:rPr>
+        <w:t xml:space="preserve"> we initially</w:t>
+      </w:r>
+      <w:r>
+        <w:rPr>
+          <w:rFonts w:asciiTheme="minorHAnsi" w:hAnsiTheme="minorHAnsi" w:cstheme="minorHAnsi"/>
+          <w:color w:val="2B2B2B"/>
+        </w:rPr>
+        <w:t xml:space="preserve"> held extensive discussion around the outline and scope and purpose of the project.</w:t>
       </w:r>
     </w:p>
     <w:p>
@@ -71,7 +205,7 @@
           <w:rFonts w:asciiTheme="minorHAnsi" w:hAnsiTheme="minorHAnsi" w:cstheme="minorHAnsi"/>
           <w:color w:val="2B2B2B"/>
         </w:rPr>
-        <w:t>Firstly, we went away as individual and bought back topic</w:t>
+        <w:t>Firstly, we went away as individual</w:t>
       </w:r>
       <w:r>
         <w:rPr>
@@ -85,7 +219,63 @@
           <w:rFonts w:asciiTheme="minorHAnsi" w:hAnsiTheme="minorHAnsi" w:cstheme="minorHAnsi"/>
           <w:color w:val="2B2B2B"/>
         </w:rPr>
-        <w:t xml:space="preserve"> and idea’s for this project and then upon reviewing as a group </w:t>
+        <w:t xml:space="preserve"> and bought back topic</w:t>
+      </w:r>
+      <w:r>
+        <w:rPr>
+          <w:rFonts w:asciiTheme="minorHAnsi" w:hAnsiTheme="minorHAnsi" w:cstheme="minorHAnsi"/>
+          <w:color w:val="2B2B2B"/>
+        </w:rPr>
+        <w:t>s</w:t>
+      </w:r>
+      <w:r>
+        <w:rPr>
+          <w:rFonts w:asciiTheme="minorHAnsi" w:hAnsiTheme="minorHAnsi" w:cstheme="minorHAnsi"/>
+          <w:color w:val="2B2B2B"/>
+        </w:rPr>
+        <w:t xml:space="preserve"> and idea’s for this project</w:t>
+      </w:r>
+      <w:r>
+        <w:rPr>
+          <w:rFonts w:asciiTheme="minorHAnsi" w:hAnsiTheme="minorHAnsi" w:cstheme="minorHAnsi"/>
+          <w:color w:val="2B2B2B"/>
+        </w:rPr>
+        <w:t>.</w:t>
+      </w:r>
+      <w:r>
+        <w:rPr>
+          <w:rFonts w:asciiTheme="minorHAnsi" w:hAnsiTheme="minorHAnsi" w:cstheme="minorHAnsi"/>
+          <w:color w:val="2B2B2B"/>
+        </w:rPr>
+        <w:t xml:space="preserve"> </w:t>
+      </w:r>
+      <w:r>
+        <w:rPr>
+          <w:rFonts w:asciiTheme="minorHAnsi" w:hAnsiTheme="minorHAnsi" w:cstheme="minorHAnsi"/>
+          <w:color w:val="2B2B2B"/>
+        </w:rPr>
+        <w:t>T</w:t>
+      </w:r>
+      <w:r>
+        <w:rPr>
+          <w:rFonts w:asciiTheme="minorHAnsi" w:hAnsiTheme="minorHAnsi" w:cstheme="minorHAnsi"/>
+          <w:color w:val="2B2B2B"/>
+        </w:rPr>
+        <w:t xml:space="preserve">hen </w:t>
+      </w:r>
+      <w:r>
+        <w:rPr>
+          <w:rFonts w:asciiTheme="minorHAnsi" w:hAnsiTheme="minorHAnsi" w:cstheme="minorHAnsi"/>
+          <w:color w:val="2B2B2B"/>
+        </w:rPr>
+        <w:t xml:space="preserve">whilst </w:t>
+      </w:r>
+      <w:r>
+        <w:rPr>
+          <w:rFonts w:asciiTheme="minorHAnsi" w:hAnsiTheme="minorHAnsi" w:cstheme="minorHAnsi"/>
+          <w:color w:val="2B2B2B"/>
+        </w:rPr>
+        <w:t xml:space="preserve">reviewing as a group </w:t>
       </w:r>
       <w:r>
         <w:rPr>
@@ -106,7 +296,21 @@
           <w:rFonts w:asciiTheme="minorHAnsi" w:hAnsiTheme="minorHAnsi" w:cstheme="minorHAnsi"/>
           <w:color w:val="2B2B2B"/>
         </w:rPr>
-        <w:t xml:space="preserve"> move forward with the main focus of the vote was focusing on the </w:t>
+        <w:t xml:space="preserve"> move forward with</w:t>
+      </w:r>
+      <w:r>
+        <w:rPr>
+          <w:rFonts w:asciiTheme="minorHAnsi" w:hAnsiTheme="minorHAnsi" w:cstheme="minorHAnsi"/>
+          <w:color w:val="2B2B2B"/>
+        </w:rPr>
+        <w:t>. T</w:t>
+      </w:r>
+      <w:r>
+        <w:rPr>
+          <w:rFonts w:asciiTheme="minorHAnsi" w:hAnsiTheme="minorHAnsi" w:cstheme="minorHAnsi"/>
+          <w:color w:val="2B2B2B"/>
+        </w:rPr>
+        <w:t xml:space="preserve">he main focus of the vote was focusing on the </w:t>
       </w:r>
       <w:r>
         <w:rPr>
@@ -214,16 +418,16 @@
         <mc:AlternateContent>
           <mc:Choice Requires="wps">
             <w:drawing>
-              <wp:anchor distT="0" distB="0" distL="114300" distR="114300" simplePos="0" relativeHeight="251659264" behindDoc="0" locked="0" layoutInCell="1" allowOverlap="1" wp14:anchorId="5B26BD09" wp14:editId="507289A6">
+              <wp:anchor distT="0" distB="0" distL="114300" distR="114300" simplePos="0" relativeHeight="251659264" behindDoc="0" locked="0" layoutInCell="1" allowOverlap="1" wp14:anchorId="5B26BD09" wp14:editId="2EBF6678">
                 <wp:simplePos x="0" y="0"/>
                 <wp:positionH relativeFrom="column">
-                  <wp:posOffset>885775</wp:posOffset>
+                  <wp:posOffset>1486239</wp:posOffset>
                 </wp:positionH>
                 <wp:positionV relativeFrom="paragraph">
-                  <wp:posOffset>836295</wp:posOffset>
+                  <wp:posOffset>603877</wp:posOffset>
                 </wp:positionV>
-                <wp:extent cx="2395391" cy="269271"/>
-                <wp:effectExtent l="0" t="0" r="17780" b="10160"/>
+                <wp:extent cx="2142950" cy="196344"/>
+                <wp:effectExtent l="0" t="0" r="16510" b="6985"/>
                 <wp:wrapNone/>
                 <wp:docPr id="2" name="Rectangle 2"/>
                 <wp:cNvGraphicFramePr/>
@@ -234,7 +438,7 @@
                       <wps:spPr>
                         <a:xfrm>
                           <a:off x="0" y="0"/>
-                          <a:ext cx="2395391" cy="269271"/>
+                          <a:ext cx="2142950" cy="196344"/>
                         </a:xfrm>
                         <a:prstGeom prst="rect">
                           <a:avLst/>
@@ -279,7 +483,7 @@
           </mc:Choice>
           <mc:Fallback>
             <w:pict>
-              <v:rect w14:anchorId="1B655096" id="Rectangle 2" o:spid="_x0000_s1026" style="position:absolute;margin-left:69.75pt;margin-top:65.85pt;width:188.6pt;height:21.2pt;z-index:251659264;visibility:visible;mso-wrap-style:square;mso-width-percent:0;mso-height-percent:0;mso-wrap-distance-left:9pt;mso-wrap-distance-top:0;mso-wrap-distance-right:9pt;mso-wrap-distance-bottom:0;mso-position-horizontal:absolute;mso-position-horizontal-relative:text;mso-position-vertical:absolute;mso-position-vertical-relative:text;mso-width-percent:0;mso-height-percent:0;mso-width-relative:margin;mso-height-relative:margin;v-text-anchor:middle" o:gfxdata="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" fillcolor="white [3212]" strokecolor="#1f3763 [1604]" strokeweight="1pt"/>
+              <v:rect w14:anchorId="784D51F6" id="Rectangle 2" o:spid="_x0000_s1026" style="position:absolute;margin-left:117.05pt;margin-top:47.55pt;width:168.75pt;height:15.45pt;z-index:251659264;visibility:visible;mso-wrap-style:square;mso-width-percent:0;mso-height-percent:0;mso-wrap-distance-left:9pt;mso-wrap-distance-top:0;mso-wrap-distance-right:9pt;mso-wrap-distance-bottom:0;mso-position-horizontal:absolute;mso-position-horizontal-relative:text;mso-position-vertical:absolute;mso-position-vertical-relative:text;mso-width-percent:0;mso-height-percent:0;mso-width-relative:margin;mso-height-relative:margin;v-text-anchor:middle" o:gfxdata="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" fillcolor="white [3212]" strokecolor="#1f3763 [1604]" strokeweight="1pt"/>
             </w:pict>
           </mc:Fallback>
         </mc:AlternateContent>
@@ -308,9 +512,9 @@
           <w:noProof/>
         </w:rPr>
         <w:drawing>
-          <wp:inline distT="0" distB="0" distL="0" distR="0" wp14:anchorId="75AC6130" wp14:editId="334B47E6">
-            <wp:extent cx="4729075" cy="3804920"/>
-            <wp:effectExtent l="0" t="0" r="0" b="5080"/>
+          <wp:inline distT="0" distB="0" distL="0" distR="0" wp14:anchorId="75AC6130" wp14:editId="2F70CD19">
+            <wp:extent cx="3220035" cy="2590776"/>
+            <wp:effectExtent l="0" t="0" r="0" b="635"/>
             <wp:docPr id="1" name="Picture 1" descr="Graphical user interface, text, application, chat or text message&#10;&#10;Description automatically generated"/>
             <wp:cNvGraphicFramePr>
               <a:graphicFrameLocks xmlns:a="http://schemas.openxmlformats.org/drawingml/2006/main" noChangeAspect="1"/>
@@ -338,7 +542,7 @@
                   <pic:spPr bwMode="auto">
                     <a:xfrm>
                       <a:off x="0" y="0"/>
-                      <a:ext cx="4729075" cy="3804920"/>
+                      <a:ext cx="3247440" cy="2612825"/>
                     </a:xfrm>
                     <a:prstGeom prst="rect">
                       <a:avLst/>
@@ -390,28 +594,7 @@
           <w:rFonts w:asciiTheme="minorHAnsi" w:hAnsiTheme="minorHAnsi" w:cstheme="minorHAnsi"/>
           <w:color w:val="2B2B2B"/>
         </w:rPr>
-        <w:t xml:space="preserve">Once this was decided we as a group </w:t>
-      </w:r>
-      <w:r>
-        <w:rPr>
-          <w:rFonts w:asciiTheme="minorHAnsi" w:hAnsiTheme="minorHAnsi" w:cstheme="minorHAnsi"/>
-          <w:color w:val="2B2B2B"/>
-        </w:rPr>
-        <w:t>outline</w:t>
-      </w:r>
-      <w:r>
-        <w:rPr>
-          <w:rFonts w:asciiTheme="minorHAnsi" w:hAnsiTheme="minorHAnsi" w:cstheme="minorHAnsi"/>
-          <w:color w:val="2B2B2B"/>
-        </w:rPr>
-        <w:t>d</w:t>
-      </w:r>
-      <w:r>
-        <w:rPr>
-          <w:rFonts w:asciiTheme="minorHAnsi" w:hAnsiTheme="minorHAnsi" w:cstheme="minorHAnsi"/>
-          <w:color w:val="2B2B2B"/>
-        </w:rPr>
-        <w:t xml:space="preserve"> the scope and purpose of your project.</w:t>
+        <w:t>Once this was decided we as a group outlined the scope and purpose of our project.</w:t>
       </w:r>
     </w:p>
     <w:p>
@@ -428,28 +611,49 @@
           <w:rFonts w:asciiTheme="minorHAnsi" w:hAnsiTheme="minorHAnsi" w:cstheme="minorHAnsi"/>
           <w:color w:val="2B2B2B"/>
         </w:rPr>
-        <w:t xml:space="preserve">Deciding who would take on what roles and task and what areas of the dataset needed changing to </w:t>
-      </w:r>
-      <w:r>
-        <w:rPr>
-          <w:rFonts w:asciiTheme="minorHAnsi" w:hAnsiTheme="minorHAnsi" w:cstheme="minorHAnsi"/>
-          <w:color w:val="2B2B2B"/>
-        </w:rPr>
-        <w:t>confirm</w:t>
-      </w:r>
-      <w:r>
-        <w:rPr>
-          <w:rFonts w:asciiTheme="minorHAnsi" w:hAnsiTheme="minorHAnsi" w:cstheme="minorHAnsi"/>
-          <w:color w:val="2B2B2B"/>
-        </w:rPr>
-        <w:t xml:space="preserve"> to our SQL database and tables.</w:t>
-      </w:r>
-      <w:r>
-        <w:rPr>
-          <w:rFonts w:asciiTheme="minorHAnsi" w:hAnsiTheme="minorHAnsi" w:cstheme="minorHAnsi"/>
-          <w:color w:val="2B2B2B"/>
-        </w:rPr>
-        <w:t xml:space="preserve"> </w:t>
+        <w:t>Deciding who would take on what roles and task</w:t>
+      </w:r>
+      <w:r>
+        <w:rPr>
+          <w:rFonts w:asciiTheme="minorHAnsi" w:hAnsiTheme="minorHAnsi" w:cstheme="minorHAnsi"/>
+          <w:color w:val="2B2B2B"/>
+        </w:rPr>
+        <w:t>s</w:t>
+      </w:r>
+      <w:r>
+        <w:rPr>
+          <w:rFonts w:asciiTheme="minorHAnsi" w:hAnsiTheme="minorHAnsi" w:cstheme="minorHAnsi"/>
+          <w:color w:val="2B2B2B"/>
+        </w:rPr>
+        <w:t xml:space="preserve"> and what areas of the dataset needed changing to </w:t>
+      </w:r>
+      <w:r>
+        <w:rPr>
+          <w:rFonts w:asciiTheme="minorHAnsi" w:hAnsiTheme="minorHAnsi" w:cstheme="minorHAnsi"/>
+          <w:color w:val="2B2B2B"/>
+        </w:rPr>
+        <w:t>conf</w:t>
+      </w:r>
+      <w:r>
+        <w:rPr>
+          <w:rFonts w:asciiTheme="minorHAnsi" w:hAnsiTheme="minorHAnsi" w:cstheme="minorHAnsi"/>
+          <w:color w:val="2B2B2B"/>
+        </w:rPr>
+        <w:t>o</w:t>
+      </w:r>
+      <w:r>
+        <w:rPr>
+          <w:rFonts w:asciiTheme="minorHAnsi" w:hAnsiTheme="minorHAnsi" w:cstheme="minorHAnsi"/>
+          <w:color w:val="2B2B2B"/>
+        </w:rPr>
+        <w:t>rm</w:t>
+      </w:r>
+      <w:r>
+        <w:rPr>
+          <w:rFonts w:asciiTheme="minorHAnsi" w:hAnsiTheme="minorHAnsi" w:cstheme="minorHAnsi"/>
+          <w:color w:val="2B2B2B"/>
+        </w:rPr>
+        <w:t xml:space="preserve"> to our SQL database and tables. </w:t>
       </w:r>
     </w:p>
     <w:p>
@@ -465,88 +669,71 @@
         <w:rPr>
           <w:rFonts w:asciiTheme="minorHAnsi" w:hAnsiTheme="minorHAnsi" w:cstheme="minorHAnsi"/>
           <w:color w:val="2B2B2B"/>
-          <w:highlight w:val="yellow"/>
-        </w:rPr>
-        <w:t xml:space="preserve">… </w:t>
-      </w:r>
-      <w:r>
-        <w:rPr>
-          <w:rFonts w:asciiTheme="minorHAnsi" w:hAnsiTheme="minorHAnsi" w:cstheme="minorHAnsi"/>
-          <w:color w:val="2B2B2B"/>
-          <w:highlight w:val="yellow"/>
-        </w:rPr>
-        <w:t>and purpose of your project</w:t>
-      </w:r>
-      <w:r>
-        <w:rPr>
-          <w:rFonts w:asciiTheme="minorHAnsi" w:hAnsiTheme="minorHAnsi" w:cstheme="minorHAnsi"/>
-          <w:color w:val="2B2B2B"/>
-          <w:highlight w:val="yellow"/>
-        </w:rPr>
-        <w:t>???</w:t>
-      </w:r>
-    </w:p>
-    <w:p>
-      <w:pPr>
-        <w:pStyle w:val="NormalWeb"/>
-        <w:spacing w:before="150" w:beforeAutospacing="0" w:after="0" w:afterAutospacing="0"/>
-        <w:rPr>
-          <w:rFonts w:asciiTheme="minorHAnsi" w:hAnsiTheme="minorHAnsi" w:cstheme="minorHAnsi"/>
-          <w:color w:val="2B2B2B"/>
-        </w:rPr>
-      </w:pPr>
-    </w:p>
-    <w:p>
-      <w:pPr>
-        <w:pStyle w:val="NormalWeb"/>
-        <w:spacing w:before="150" w:beforeAutospacing="0" w:after="0" w:afterAutospacing="0"/>
-        <w:rPr>
-          <w:rFonts w:asciiTheme="minorHAnsi" w:hAnsiTheme="minorHAnsi" w:cstheme="minorHAnsi"/>
-          <w:color w:val="2B2B2B"/>
-        </w:rPr>
-      </w:pPr>
-      <w:r>
-        <w:rPr>
-          <w:rFonts w:asciiTheme="minorHAnsi" w:hAnsiTheme="minorHAnsi" w:cstheme="minorHAnsi"/>
-          <w:color w:val="2B2B2B"/>
-        </w:rPr>
-        <w:lastRenderedPageBreak/>
-        <w:t xml:space="preserve">This </w:t>
-      </w:r>
-      <w:r>
-        <w:rPr>
-          <w:rFonts w:asciiTheme="minorHAnsi" w:hAnsiTheme="minorHAnsi" w:cstheme="minorHAnsi"/>
-          <w:color w:val="2B2B2B"/>
-        </w:rPr>
-        <w:t>gave us focus and</w:t>
-      </w:r>
-      <w:r>
-        <w:rPr>
-          <w:rFonts w:asciiTheme="minorHAnsi" w:hAnsiTheme="minorHAnsi" w:cstheme="minorHAnsi"/>
-          <w:color w:val="2B2B2B"/>
-        </w:rPr>
-        <w:t xml:space="preserve"> help</w:t>
-      </w:r>
-      <w:r>
-        <w:rPr>
-          <w:rFonts w:asciiTheme="minorHAnsi" w:hAnsiTheme="minorHAnsi" w:cstheme="minorHAnsi"/>
-          <w:color w:val="2B2B2B"/>
-        </w:rPr>
-        <w:t>ed</w:t>
-      </w:r>
-      <w:r>
-        <w:rPr>
-          <w:rFonts w:asciiTheme="minorHAnsi" w:hAnsiTheme="minorHAnsi" w:cstheme="minorHAnsi"/>
-          <w:color w:val="2B2B2B"/>
-        </w:rPr>
-        <w:t xml:space="preserve"> provide direction and </w:t>
-      </w:r>
-      <w:r>
-        <w:rPr>
-          <w:rFonts w:asciiTheme="minorHAnsi" w:hAnsiTheme="minorHAnsi" w:cstheme="minorHAnsi"/>
-          <w:color w:val="2B2B2B"/>
-        </w:rPr>
-        <w:t>focus and we had realist short shsrp targets to allow us to stay on track and also get all of us members to be on hand to help each other.</w:t>
+        </w:rPr>
+        <w:t>Giving</w:t>
+      </w:r>
+      <w:r>
+        <w:rPr>
+          <w:rFonts w:asciiTheme="minorHAnsi" w:hAnsiTheme="minorHAnsi" w:cstheme="minorHAnsi"/>
+          <w:color w:val="2B2B2B"/>
+        </w:rPr>
+        <w:t xml:space="preserve"> us focus and</w:t>
+      </w:r>
+      <w:r>
+        <w:rPr>
+          <w:rFonts w:asciiTheme="minorHAnsi" w:hAnsiTheme="minorHAnsi" w:cstheme="minorHAnsi"/>
+          <w:color w:val="2B2B2B"/>
+        </w:rPr>
+        <w:t xml:space="preserve"> provide direction</w:t>
+      </w:r>
+      <w:r>
+        <w:rPr>
+          <w:rFonts w:asciiTheme="minorHAnsi" w:hAnsiTheme="minorHAnsi" w:cstheme="minorHAnsi"/>
+          <w:color w:val="2B2B2B"/>
+        </w:rPr>
+        <w:t xml:space="preserve"> we </w:t>
+      </w:r>
+      <w:r>
+        <w:rPr>
+          <w:rFonts w:asciiTheme="minorHAnsi" w:hAnsiTheme="minorHAnsi" w:cstheme="minorHAnsi"/>
+          <w:color w:val="2B2B2B"/>
+        </w:rPr>
+        <w:t>create</w:t>
+      </w:r>
+      <w:r>
+        <w:rPr>
+          <w:rFonts w:asciiTheme="minorHAnsi" w:hAnsiTheme="minorHAnsi" w:cstheme="minorHAnsi"/>
+          <w:color w:val="2B2B2B"/>
+        </w:rPr>
+        <w:t xml:space="preserve"> realist</w:t>
+      </w:r>
+      <w:r>
+        <w:rPr>
+          <w:rFonts w:asciiTheme="minorHAnsi" w:hAnsiTheme="minorHAnsi" w:cstheme="minorHAnsi"/>
+          <w:color w:val="2B2B2B"/>
+        </w:rPr>
+        <w:t>ic</w:t>
+      </w:r>
+      <w:r>
+        <w:rPr>
+          <w:rFonts w:asciiTheme="minorHAnsi" w:hAnsiTheme="minorHAnsi" w:cstheme="minorHAnsi"/>
+          <w:color w:val="2B2B2B"/>
+        </w:rPr>
+        <w:t xml:space="preserve"> short sh</w:t>
+      </w:r>
+      <w:r>
+        <w:rPr>
+          <w:rFonts w:asciiTheme="minorHAnsi" w:hAnsiTheme="minorHAnsi" w:cstheme="minorHAnsi"/>
+          <w:color w:val="2B2B2B"/>
+        </w:rPr>
+        <w:t>a</w:t>
+      </w:r>
+      <w:r>
+        <w:rPr>
+          <w:rFonts w:asciiTheme="minorHAnsi" w:hAnsiTheme="minorHAnsi" w:cstheme="minorHAnsi"/>
+          <w:color w:val="2B2B2B"/>
+        </w:rPr>
+        <w:t>rp targets to allow us to stay on track and also get all of us members to be on hand to help each other.</w:t>
       </w:r>
       <w:r>
         <w:rPr>
@@ -574,14 +761,42 @@
           <w:rFonts w:asciiTheme="minorHAnsi" w:hAnsiTheme="minorHAnsi" w:cstheme="minorHAnsi"/>
           <w:color w:val="2B2B2B"/>
         </w:rPr>
-        <w:t>The kind of data you’d like to work with and the field you’re interested in (finance, healthcare surveys, etc.)</w:t>
-      </w:r>
-      <w:r>
-        <w:rPr>
-          <w:rFonts w:asciiTheme="minorHAnsi" w:hAnsiTheme="minorHAnsi" w:cstheme="minorHAnsi"/>
-          <w:color w:val="2B2B2B"/>
-        </w:rPr>
-        <w:t xml:space="preserve"> the data we would like to work with is preferably multiple csv files that we can join based on a common link within our agreed area of Gender representation within video games across multiple platforms.</w:t>
+        <w:t>T</w:t>
+      </w:r>
+      <w:r>
+        <w:rPr>
+          <w:rFonts w:asciiTheme="minorHAnsi" w:hAnsiTheme="minorHAnsi" w:cstheme="minorHAnsi"/>
+          <w:color w:val="2B2B2B"/>
+        </w:rPr>
+        <w:t xml:space="preserve">he data we </w:t>
+      </w:r>
+      <w:r>
+        <w:rPr>
+          <w:rFonts w:asciiTheme="minorHAnsi" w:hAnsiTheme="minorHAnsi" w:cstheme="minorHAnsi"/>
+          <w:color w:val="2B2B2B"/>
+        </w:rPr>
+        <w:t>wanted</w:t>
+      </w:r>
+      <w:r>
+        <w:rPr>
+          <w:rFonts w:asciiTheme="minorHAnsi" w:hAnsiTheme="minorHAnsi" w:cstheme="minorHAnsi"/>
+          <w:color w:val="2B2B2B"/>
+        </w:rPr>
+        <w:t xml:space="preserve"> to work with </w:t>
+      </w:r>
+      <w:r>
+        <w:rPr>
+          <w:rFonts w:asciiTheme="minorHAnsi" w:hAnsiTheme="minorHAnsi" w:cstheme="minorHAnsi"/>
+          <w:color w:val="2B2B2B"/>
+        </w:rPr>
+        <w:t>was</w:t>
+      </w:r>
+      <w:r>
+        <w:rPr>
+          <w:rFonts w:asciiTheme="minorHAnsi" w:hAnsiTheme="minorHAnsi" w:cstheme="minorHAnsi"/>
+          <w:color w:val="2B2B2B"/>
+        </w:rPr>
+        <w:t xml:space="preserve"> preferably multiple csv files that we can join based on a common link within our agreed area of Gender representation within video games across multiple platforms.</w:t>
       </w:r>
     </w:p>
     <w:p>
@@ -602,42 +817,8 @@
           <w:rFonts w:asciiTheme="minorHAnsi" w:hAnsiTheme="minorHAnsi" w:cstheme="minorHAnsi"/>
           <w:color w:val="2B2B2B"/>
         </w:rPr>
-        <w:t>The questions you’ll ask of the data</w:t>
-      </w:r>
-      <w:r>
-        <w:rPr>
-          <w:rFonts w:asciiTheme="minorHAnsi" w:hAnsiTheme="minorHAnsi" w:cstheme="minorHAnsi"/>
-          <w:color w:val="2B2B2B"/>
-        </w:rPr>
-        <w:t xml:space="preserve">. </w:t>
-      </w:r>
-      <w:r>
-        <w:rPr>
-          <w:rFonts w:asciiTheme="minorHAnsi" w:hAnsiTheme="minorHAnsi" w:cstheme="minorHAnsi"/>
-          <w:color w:val="2B2B2B"/>
-        </w:rPr>
-        <w:t xml:space="preserve">We’ll </w:t>
-      </w:r>
-      <w:r>
-        <w:rPr>
-          <w:rFonts w:asciiTheme="minorHAnsi" w:hAnsiTheme="minorHAnsi" w:cstheme="minorHAnsi"/>
-          <w:color w:val="2B2B2B"/>
-        </w:rPr>
-        <w:t xml:space="preserve"> be </w:t>
-      </w:r>
-      <w:r>
-        <w:rPr>
-          <w:rFonts w:asciiTheme="minorHAnsi" w:hAnsiTheme="minorHAnsi" w:cstheme="minorHAnsi"/>
-          <w:color w:val="2B2B2B"/>
-        </w:rPr>
-        <w:t>examin</w:t>
-      </w:r>
-      <w:r>
-        <w:rPr>
-          <w:rFonts w:asciiTheme="minorHAnsi" w:hAnsiTheme="minorHAnsi" w:cstheme="minorHAnsi"/>
-          <w:color w:val="2B2B2B"/>
-        </w:rPr>
-        <w:t xml:space="preserve">ing the ways in which </w:t>
+        <w:lastRenderedPageBreak/>
+        <w:t xml:space="preserve">We’ll  be examining the ways in which </w:t>
       </w:r>
       <w:r>
         <w:rPr>
@@ -651,14 +832,7 @@
           <w:rFonts w:asciiTheme="minorHAnsi" w:hAnsiTheme="minorHAnsi" w:cstheme="minorHAnsi"/>
           <w:color w:val="2B2B2B"/>
         </w:rPr>
-        <w:t xml:space="preserve"> is represented by examining the</w:t>
-      </w:r>
-      <w:r>
-        <w:rPr>
-          <w:rFonts w:asciiTheme="minorHAnsi" w:hAnsiTheme="minorHAnsi" w:cstheme="minorHAnsi"/>
-          <w:color w:val="2B2B2B"/>
-        </w:rPr>
-        <w:t xml:space="preserve"> relationships between </w:t>
+        <w:t xml:space="preserve"> is represented by examining the relationships between </w:t>
       </w:r>
       <w:r>
         <w:rPr>
@@ -674,12 +848,21 @@
         </w:rPr>
         <w:t xml:space="preserve">and </w:t>
       </w:r>
+      <w:proofErr w:type="spellStart"/>
       <w:r>
         <w:rPr>
           <w:rFonts w:asciiTheme="minorHAnsi" w:hAnsiTheme="minorHAnsi" w:cstheme="minorHAnsi"/>
           <w:color w:val="FF0000"/>
         </w:rPr>
-        <w:t>Sexulixation ID</w:t>
+        <w:t>Sexulixation</w:t>
+      </w:r>
+      <w:proofErr w:type="spellEnd"/>
+      <w:r>
+        <w:rPr>
+          <w:rFonts w:asciiTheme="minorHAnsi" w:hAnsiTheme="minorHAnsi" w:cstheme="minorHAnsi"/>
+          <w:color w:val="FF0000"/>
+        </w:rPr>
+        <w:t xml:space="preserve"> ID</w:t>
       </w:r>
       <w:r>
         <w:rPr>
@@ -693,35 +876,14 @@
           <w:rFonts w:asciiTheme="minorHAnsi" w:hAnsiTheme="minorHAnsi" w:cstheme="minorHAnsi"/>
           <w:color w:val="FF0000"/>
         </w:rPr>
-        <w:t>Game ID</w:t>
-      </w:r>
-      <w:r>
-        <w:rPr>
-          <w:rFonts w:asciiTheme="minorHAnsi" w:hAnsiTheme="minorHAnsi" w:cstheme="minorHAnsi"/>
-          <w:color w:val="FF0000"/>
-        </w:rPr>
-        <w:t xml:space="preserve"> and </w:t>
-      </w:r>
-      <w:r>
-        <w:rPr>
-          <w:rFonts w:asciiTheme="minorHAnsi" w:hAnsiTheme="minorHAnsi" w:cstheme="minorHAnsi"/>
-          <w:color w:val="FF0000"/>
-        </w:rPr>
-        <w:t xml:space="preserve">character in game </w:t>
-      </w:r>
-      <w:r>
-        <w:rPr>
-          <w:rFonts w:asciiTheme="minorHAnsi" w:hAnsiTheme="minorHAnsi" w:cstheme="minorHAnsi"/>
-          <w:color w:val="2B2B2B"/>
-        </w:rPr>
-        <w:t xml:space="preserve">over the </w:t>
-      </w:r>
-      <w:r>
-        <w:rPr>
-          <w:rFonts w:asciiTheme="minorHAnsi" w:hAnsiTheme="minorHAnsi" w:cstheme="minorHAnsi"/>
-          <w:color w:val="2B2B2B"/>
-        </w:rPr>
-        <w:t xml:space="preserve">dataset which </w:t>
+        <w:t xml:space="preserve">Game ID and character in game </w:t>
+      </w:r>
+      <w:r>
+        <w:rPr>
+          <w:rFonts w:asciiTheme="minorHAnsi" w:hAnsiTheme="minorHAnsi" w:cstheme="minorHAnsi"/>
+          <w:color w:val="2B2B2B"/>
+        </w:rPr>
+        <w:t xml:space="preserve">over the dataset which </w:t>
       </w:r>
       <w:r>
         <w:rPr>
@@ -742,7 +904,14 @@
           <w:rFonts w:asciiTheme="minorHAnsi" w:hAnsiTheme="minorHAnsi" w:cstheme="minorHAnsi"/>
           <w:color w:val="2B2B2B"/>
         </w:rPr>
-        <w:t>, and other related relationships derived from the data.</w:t>
+        <w:t xml:space="preserve"> as well as</w:t>
+      </w:r>
+      <w:r>
+        <w:rPr>
+          <w:rFonts w:asciiTheme="minorHAnsi" w:hAnsiTheme="minorHAnsi" w:cstheme="minorHAnsi"/>
+          <w:color w:val="2B2B2B"/>
+        </w:rPr>
+        <w:t xml:space="preserve"> other related relationships derived from the data.</w:t>
       </w:r>
     </w:p>
     <w:p>
@@ -774,704 +943,7 @@
           <w:u w:val="single"/>
         </w:rPr>
       </w:pPr>
-      <w:r>
-        <w:rPr>
-          <w:b/>
-          <w:bCs/>
-          <w:u w:val="single"/>
-        </w:rPr>
-        <w:br w:type="page"/>
-      </w:r>
     </w:p>
-    <w:p>
-      <w:pPr>
-        <w:rPr>
-          <w:b/>
-          <w:bCs/>
-          <w:u w:val="single"/>
-        </w:rPr>
-      </w:pPr>
-      <w:r>
-        <w:rPr>
-          <w:b/>
-          <w:bCs/>
-          <w:u w:val="single"/>
-        </w:rPr>
-        <w:lastRenderedPageBreak/>
-        <w:t>Tech</w:t>
-      </w:r>
-      <w:r>
-        <w:rPr>
-          <w:b/>
-          <w:bCs/>
-          <w:u w:val="single"/>
-        </w:rPr>
-        <w:t>ical</w:t>
-      </w:r>
-      <w:r>
-        <w:rPr>
-          <w:b/>
-          <w:bCs/>
-          <w:u w:val="single"/>
-        </w:rPr>
-        <w:t xml:space="preserve"> Report</w:t>
-      </w:r>
-    </w:p>
-    <w:p/>
-    <w:p>
-      <w:pPr>
-        <w:rPr>
-          <w:rFonts w:cstheme="minorHAnsi"/>
-          <w:color w:val="2B2B2B"/>
-        </w:rPr>
-      </w:pPr>
-      <w:r>
-        <w:rPr>
-          <w:rFonts w:cstheme="minorHAnsi"/>
-          <w:color w:val="2B2B2B"/>
-        </w:rPr>
-        <w:t>For Project 2</w:t>
-      </w:r>
-      <w:r>
-        <w:rPr>
-          <w:rFonts w:cstheme="minorHAnsi"/>
-          <w:color w:val="2B2B2B"/>
-        </w:rPr>
-        <w:t>,</w:t>
-      </w:r>
-      <w:r>
-        <w:rPr>
-          <w:rFonts w:cstheme="minorHAnsi"/>
-          <w:color w:val="2B2B2B"/>
-        </w:rPr>
-        <w:t xml:space="preserve"> </w:t>
-      </w:r>
-      <w:r>
-        <w:rPr>
-          <w:rFonts w:cstheme="minorHAnsi"/>
-          <w:color w:val="2B2B2B"/>
-        </w:rPr>
-        <w:t xml:space="preserve">we </w:t>
-      </w:r>
-      <w:r>
-        <w:rPr>
-          <w:rFonts w:cstheme="minorHAnsi"/>
-          <w:color w:val="2B2B2B"/>
-        </w:rPr>
-        <w:t>work</w:t>
-      </w:r>
-      <w:r>
-        <w:rPr>
-          <w:rFonts w:cstheme="minorHAnsi"/>
-          <w:color w:val="2B2B2B"/>
-        </w:rPr>
-        <w:t>ed as a team to</w:t>
-      </w:r>
-      <w:r>
-        <w:rPr>
-          <w:rFonts w:cstheme="minorHAnsi"/>
-          <w:color w:val="2B2B2B"/>
-        </w:rPr>
-        <w:t xml:space="preserve"> complete the ETL process on a dataset.</w:t>
-      </w:r>
-    </w:p>
-    <w:p>
-      <w:pPr>
-        <w:rPr>
-          <w:rFonts w:cstheme="minorHAnsi"/>
-          <w:color w:val="2B2B2B"/>
-        </w:rPr>
-      </w:pPr>
-    </w:p>
-    <w:p>
-      <w:pPr>
-        <w:jc w:val="center"/>
-        <w:rPr>
-          <w:rFonts w:cstheme="minorHAnsi"/>
-          <w:b/>
-          <w:bCs/>
-          <w:color w:val="2B2B2B"/>
-        </w:rPr>
-      </w:pPr>
-      <w:r>
-        <w:rPr>
-          <w:rFonts w:cstheme="minorHAnsi"/>
-          <w:b/>
-          <w:bCs/>
-          <w:color w:val="2B2B2B"/>
-        </w:rPr>
-        <w:t>Extract</w:t>
-      </w:r>
-    </w:p>
-    <w:p>
-      <w:pPr>
-        <w:jc w:val="center"/>
-        <w:rPr>
-          <w:rFonts w:cstheme="minorHAnsi"/>
-          <w:b/>
-          <w:bCs/>
-          <w:color w:val="2B2B2B"/>
-        </w:rPr>
-      </w:pPr>
-      <w:r>
-        <w:rPr>
-          <w:rFonts w:cstheme="minorHAnsi"/>
-          <w:b/>
-          <w:bCs/>
-          <w:color w:val="2B2B2B"/>
-        </w:rPr>
-        <w:t>Transform</w:t>
-      </w:r>
-    </w:p>
-    <w:p>
-      <w:pPr>
-        <w:jc w:val="center"/>
-        <w:rPr>
-          <w:rFonts w:cstheme="minorHAnsi"/>
-          <w:b/>
-          <w:bCs/>
-          <w:color w:val="2B2B2B"/>
-        </w:rPr>
-      </w:pPr>
-      <w:r>
-        <w:rPr>
-          <w:rFonts w:cstheme="minorHAnsi"/>
-          <w:b/>
-          <w:bCs/>
-          <w:color w:val="2B2B2B"/>
-        </w:rPr>
-        <w:t>&amp;</w:t>
-      </w:r>
-    </w:p>
-    <w:p>
-      <w:pPr>
-        <w:jc w:val="center"/>
-        <w:rPr>
-          <w:rFonts w:cstheme="minorHAnsi"/>
-          <w:b/>
-          <w:bCs/>
-          <w:color w:val="2B2B2B"/>
-        </w:rPr>
-      </w:pPr>
-      <w:r>
-        <w:rPr>
-          <w:rFonts w:cstheme="minorHAnsi"/>
-          <w:b/>
-          <w:bCs/>
-          <w:color w:val="2B2B2B"/>
-        </w:rPr>
-        <w:t>Loa</w:t>
-      </w:r>
-      <w:r>
-        <w:rPr>
-          <w:rFonts w:cstheme="minorHAnsi"/>
-          <w:b/>
-          <w:bCs/>
-          <w:color w:val="2B2B2B"/>
-        </w:rPr>
-        <w:t>d</w:t>
-      </w:r>
-    </w:p>
-    <w:p>
-      <w:pPr>
-        <w:jc w:val="center"/>
-        <w:rPr>
-          <w:rFonts w:cstheme="minorHAnsi"/>
-          <w:color w:val="2B2B2B"/>
-        </w:rPr>
-      </w:pPr>
-    </w:p>
-    <w:p>
-      <w:pPr>
-        <w:rPr>
-          <w:rFonts w:cstheme="minorHAnsi"/>
-          <w:color w:val="2B2B2B"/>
-        </w:rPr>
-      </w:pPr>
-      <w:r>
-        <w:rPr>
-          <w:rFonts w:cstheme="minorHAnsi"/>
-          <w:color w:val="2B2B2B"/>
-        </w:rPr>
-        <w:t xml:space="preserve">After considering multiple datasets our group decided on </w:t>
-      </w:r>
-      <w:r>
-        <w:rPr>
-          <w:rFonts w:cstheme="minorHAnsi"/>
-          <w:color w:val="2B2B2B"/>
-        </w:rPr>
-        <w:t>the topic of gender representation within modern day video games across multiple platforms.</w:t>
-      </w:r>
-    </w:p>
-    <w:p>
-      <w:pPr>
-        <w:rPr>
-          <w:rFonts w:cstheme="minorHAnsi"/>
-          <w:color w:val="2B2B2B"/>
-        </w:rPr>
-      </w:pPr>
-    </w:p>
-    <w:p>
-      <w:pPr>
-        <w:rPr>
-          <w:rFonts w:cstheme="minorHAnsi"/>
-          <w:color w:val="2B2B2B"/>
-        </w:rPr>
-      </w:pPr>
-      <w:r>
-        <w:rPr>
-          <w:rFonts w:cstheme="minorHAnsi"/>
-          <w:color w:val="2B2B2B"/>
-        </w:rPr>
-        <w:t>With three datasets (</w:t>
-      </w:r>
-      <w:r>
-        <w:rPr>
-          <w:rFonts w:cstheme="minorHAnsi"/>
-          <w:color w:val="2B2B2B"/>
-        </w:rPr>
-        <w:t xml:space="preserve">638 character data across 65 </w:t>
-      </w:r>
-      <w:r>
-        <w:rPr>
-          <w:rFonts w:cstheme="minorHAnsi"/>
-          <w:color w:val="2B2B2B"/>
-        </w:rPr>
-        <w:t>modern</w:t>
-      </w:r>
-      <w:r>
-        <w:rPr>
-          <w:rFonts w:cstheme="minorHAnsi"/>
-          <w:color w:val="2B2B2B"/>
-        </w:rPr>
-        <w:t xml:space="preserve"> day popular games</w:t>
-      </w:r>
-      <w:r>
-        <w:rPr>
-          <w:rFonts w:cstheme="minorHAnsi"/>
-          <w:color w:val="2B2B2B"/>
-        </w:rPr>
-        <w:t>)</w:t>
-      </w:r>
-    </w:p>
-    <w:p>
-      <w:pPr>
-        <w:rPr>
-          <w:rFonts w:cstheme="minorHAnsi"/>
-          <w:color w:val="2B2B2B"/>
-        </w:rPr>
-      </w:pPr>
-    </w:p>
-    <w:p>
-      <w:pPr>
-        <w:pStyle w:val="NormalWeb"/>
-        <w:numPr>
-          <w:ilvl w:val="0"/>
-          <w:numId w:val="1"/>
-        </w:numPr>
-        <w:spacing w:before="150" w:beforeAutospacing="0" w:after="0" w:afterAutospacing="0" w:line="360" w:lineRule="atLeast"/>
-        <w:rPr>
-          <w:rFonts w:asciiTheme="minorHAnsi" w:eastAsiaTheme="minorHAnsi" w:hAnsiTheme="minorHAnsi" w:cstheme="minorHAnsi"/>
-          <w:color w:val="2B2B2B"/>
-          <w:lang w:eastAsia="en-US"/>
-        </w:rPr>
-      </w:pPr>
-      <w:r>
-        <w:rPr>
-          <w:rFonts w:asciiTheme="minorHAnsi" w:eastAsiaTheme="minorHAnsi" w:hAnsiTheme="minorHAnsi" w:cstheme="minorHAnsi"/>
-          <w:color w:val="2B2B2B"/>
-          <w:lang w:eastAsia="en-US"/>
-        </w:rPr>
-        <w:t xml:space="preserve">We used three datasets focused on PlayStation games info sources from Kaggle.com. These datasets were on </w:t>
-      </w:r>
-      <w:r>
-        <w:rPr>
-          <w:rFonts w:asciiTheme="minorHAnsi" w:eastAsiaTheme="minorHAnsi" w:hAnsiTheme="minorHAnsi" w:cstheme="minorHAnsi"/>
-          <w:color w:val="2B2B2B"/>
-          <w:lang w:eastAsia="en-US"/>
-        </w:rPr>
-        <w:t>games data, character data &amp; sexualisation info.</w:t>
-      </w:r>
-    </w:p>
-    <w:p>
-      <w:pPr>
-        <w:pStyle w:val="NormalWeb"/>
-        <w:numPr>
-          <w:ilvl w:val="0"/>
-          <w:numId w:val="1"/>
-        </w:numPr>
-        <w:spacing w:before="150" w:beforeAutospacing="0" w:after="0" w:afterAutospacing="0" w:line="360" w:lineRule="atLeast"/>
-        <w:rPr>
-          <w:rFonts w:ascii="Roboto" w:hAnsi="Roboto"/>
-          <w:color w:val="2B2B2B"/>
-        </w:rPr>
-      </w:pPr>
-      <w:r>
-        <w:rPr>
-          <w:rFonts w:ascii="Roboto" w:hAnsi="Roboto"/>
-          <w:color w:val="2B2B2B"/>
-        </w:rPr>
-        <w:t>The types of data wrangling that you performed (such as cleaning</w:t>
-      </w:r>
-      <w:r>
-        <w:rPr>
-          <w:rFonts w:ascii="Roboto" w:hAnsi="Roboto"/>
-          <w:color w:val="2B2B2B"/>
-        </w:rPr>
-        <w:t xml:space="preserve"> &amp;</w:t>
-      </w:r>
-      <w:r>
-        <w:rPr>
-          <w:rFonts w:ascii="Roboto" w:hAnsi="Roboto"/>
-          <w:color w:val="2B2B2B"/>
-        </w:rPr>
-        <w:t xml:space="preserve"> joining,).</w:t>
-      </w:r>
-      <w:r>
-        <w:rPr>
-          <w:rFonts w:ascii="Roboto" w:hAnsi="Roboto"/>
-          <w:color w:val="2B2B2B"/>
-        </w:rPr>
-        <w:t xml:space="preserve"> The types of functions we used as part of our transform element of the process is we cleaned </w:t>
-      </w:r>
-      <w:r>
-        <w:rPr>
-          <w:rFonts w:ascii="Roboto" w:hAnsi="Roboto"/>
-          <w:color w:val="2B2B2B"/>
-        </w:rPr>
-        <w:t xml:space="preserve">select columns to ensure the </w:t>
-      </w:r>
-      <w:r>
-        <w:rPr>
-          <w:rFonts w:ascii="Roboto" w:hAnsi="Roboto"/>
-          <w:color w:val="2B2B2B"/>
-        </w:rPr>
-        <w:t>D</w:t>
-      </w:r>
-      <w:r>
-        <w:rPr>
-          <w:rFonts w:ascii="Roboto" w:hAnsi="Roboto"/>
-          <w:color w:val="2B2B2B"/>
-        </w:rPr>
-        <w:t>atatable in our jypyter is similar to our tables within SQL over the 3 datasets and data tables, we joined the data set on…….as well cleaned up column names to either simplify names or renaming columns to shorter names.</w:t>
-      </w:r>
-    </w:p>
-    <w:p>
-      <w:pPr>
-        <w:pStyle w:val="NormalWeb"/>
-        <w:numPr>
-          <w:ilvl w:val="0"/>
-          <w:numId w:val="1"/>
-        </w:numPr>
-        <w:spacing w:before="150" w:beforeAutospacing="0" w:after="0" w:afterAutospacing="0" w:line="360" w:lineRule="atLeast"/>
-        <w:rPr>
-          <w:rFonts w:ascii="Roboto" w:hAnsi="Roboto"/>
-          <w:color w:val="2B2B2B"/>
-          <w:sz w:val="30"/>
-          <w:szCs w:val="30"/>
-        </w:rPr>
-      </w:pPr>
-      <w:r>
-        <w:rPr>
-          <w:rFonts w:ascii="Roboto" w:hAnsi="Roboto"/>
-          <w:color w:val="2B2B2B"/>
-          <w:sz w:val="30"/>
-          <w:szCs w:val="30"/>
-        </w:rPr>
-        <w:t>The schemata that you used in the final production database.</w:t>
-      </w:r>
-    </w:p>
-    <w:p>
-      <w:pPr>
-        <w:pStyle w:val="NormalWeb"/>
-        <w:spacing w:before="150" w:beforeAutospacing="0" w:after="0" w:afterAutospacing="0" w:line="360" w:lineRule="atLeast"/>
-        <w:rPr>
-          <w:rFonts w:ascii="Roboto" w:hAnsi="Roboto"/>
-          <w:color w:val="2B2B2B"/>
-          <w:sz w:val="30"/>
-          <w:szCs w:val="30"/>
-        </w:rPr>
-      </w:pPr>
-      <w:r>
-        <w:rPr>
-          <w:rFonts w:ascii="Roboto" w:hAnsi="Roboto"/>
-          <w:color w:val="2B2B2B"/>
-          <w:sz w:val="30"/>
-          <w:szCs w:val="30"/>
-        </w:rPr>
-        <w:t>You should focus your efforts on a specific industry. To help you choose, the following subsections provide examples of how ETL gets used in various possible specializations.</w:t>
-      </w:r>
-    </w:p>
-    <w:p>
-      <w:pPr>
-        <w:pStyle w:val="NormalWeb"/>
-        <w:spacing w:before="150" w:beforeAutospacing="0" w:after="0" w:afterAutospacing="0" w:line="360" w:lineRule="atLeast"/>
-        <w:ind w:left="720"/>
-        <w:rPr>
-          <w:rFonts w:ascii="Roboto" w:hAnsi="Roboto"/>
-          <w:color w:val="2B2B2B"/>
-          <w:sz w:val="30"/>
-          <w:szCs w:val="30"/>
-        </w:rPr>
-      </w:pPr>
-      <w:r>
-        <w:rPr>
-          <w:rFonts w:ascii="Roboto" w:hAnsi="Roboto"/>
-          <w:color w:val="2B2B2B"/>
-          <w:sz w:val="30"/>
-          <w:szCs w:val="30"/>
-        </w:rPr>
-        <w:t xml:space="preserve">Attached is the scheme that we used in our final production database. </w:t>
-      </w:r>
-    </w:p>
-    <w:p>
-      <w:pPr>
-        <w:pStyle w:val="NormalWeb"/>
-        <w:numPr>
-          <w:ilvl w:val="0"/>
-          <w:numId w:val="1"/>
-        </w:numPr>
-        <w:spacing w:before="150" w:beforeAutospacing="0" w:after="0" w:afterAutospacing="0" w:line="360" w:lineRule="atLeast"/>
-        <w:rPr>
-          <w:rFonts w:ascii="Roboto" w:hAnsi="Roboto"/>
-          <w:color w:val="2B2B2B"/>
-          <w:sz w:val="30"/>
-          <w:szCs w:val="30"/>
-        </w:rPr>
-      </w:pPr>
-      <w:r>
-        <w:rPr>
-          <w:rFonts w:ascii="Roboto" w:hAnsi="Roboto"/>
-          <w:color w:val="2B2B2B"/>
-          <w:sz w:val="30"/>
-          <w:szCs w:val="30"/>
-        </w:rPr>
-        <w:t>Decide how you’re going to communicate with your group members when you begin. Create a Slack channel, exchange phone numbers, and ensure that the group knows each group member’s available working hours.</w:t>
-      </w:r>
-    </w:p>
-    <w:p>
-      <w:pPr>
-        <w:pStyle w:val="NormalWeb"/>
-        <w:spacing w:before="150" w:beforeAutospacing="0" w:after="0" w:afterAutospacing="0" w:line="360" w:lineRule="atLeast"/>
-        <w:rPr>
-          <w:rFonts w:ascii="Roboto" w:hAnsi="Roboto"/>
-          <w:color w:val="2B2B2B"/>
-          <w:sz w:val="30"/>
-          <w:szCs w:val="30"/>
-        </w:rPr>
-      </w:pPr>
-    </w:p>
-    <w:p>
-      <w:pPr>
-        <w:pStyle w:val="NormalWeb"/>
-        <w:numPr>
-          <w:ilvl w:val="0"/>
-          <w:numId w:val="3"/>
-        </w:numPr>
-        <w:spacing w:before="150" w:beforeAutospacing="0" w:after="0" w:afterAutospacing="0" w:line="360" w:lineRule="atLeast"/>
-        <w:rPr>
-          <w:rFonts w:ascii="Roboto" w:hAnsi="Roboto"/>
-          <w:color w:val="2B2B2B"/>
-          <w:sz w:val="30"/>
-          <w:szCs w:val="30"/>
-        </w:rPr>
-      </w:pPr>
-      <w:r>
-        <w:rPr>
-          <w:rFonts w:ascii="Roboto" w:hAnsi="Roboto"/>
-          <w:color w:val="2B2B2B"/>
-          <w:sz w:val="30"/>
-          <w:szCs w:val="30"/>
-        </w:rPr>
-        <w:t>Create internal milestones to ensure that your group is on track. Set due dates for these milestones so that you have a timeline for completing the project. Some of these milestones might include:</w:t>
-      </w:r>
-    </w:p>
-    <w:p>
-      <w:pPr>
-        <w:pStyle w:val="NormalWeb"/>
-        <w:numPr>
-          <w:ilvl w:val="1"/>
-          <w:numId w:val="3"/>
-        </w:numPr>
-        <w:spacing w:before="150" w:beforeAutospacing="0" w:after="0" w:afterAutospacing="0" w:line="360" w:lineRule="atLeast"/>
-        <w:rPr>
-          <w:rFonts w:ascii="Roboto" w:hAnsi="Roboto"/>
-          <w:color w:val="2B2B2B"/>
-          <w:sz w:val="30"/>
-          <w:szCs w:val="30"/>
-        </w:rPr>
-      </w:pPr>
-      <w:r>
-        <w:rPr>
-          <w:rFonts w:ascii="Roboto" w:hAnsi="Roboto"/>
-          <w:color w:val="2B2B2B"/>
-          <w:sz w:val="30"/>
-          <w:szCs w:val="30"/>
-        </w:rPr>
-        <w:lastRenderedPageBreak/>
-        <w:t>Project ideation</w:t>
-      </w:r>
-    </w:p>
-    <w:p>
-      <w:pPr>
-        <w:pStyle w:val="NormalWeb"/>
-        <w:numPr>
-          <w:ilvl w:val="1"/>
-          <w:numId w:val="3"/>
-        </w:numPr>
-        <w:spacing w:before="150" w:beforeAutospacing="0" w:after="0" w:afterAutospacing="0" w:line="360" w:lineRule="atLeast"/>
-        <w:rPr>
-          <w:rFonts w:ascii="Roboto" w:hAnsi="Roboto"/>
-          <w:color w:val="2B2B2B"/>
-          <w:sz w:val="30"/>
-          <w:szCs w:val="30"/>
-        </w:rPr>
-      </w:pPr>
-      <w:r>
-        <w:rPr>
-          <w:rFonts w:ascii="Roboto" w:hAnsi="Roboto"/>
-          <w:color w:val="2B2B2B"/>
-          <w:sz w:val="30"/>
-          <w:szCs w:val="30"/>
-        </w:rPr>
-        <w:t>Data fetching/API integration</w:t>
-      </w:r>
-    </w:p>
-    <w:p>
-      <w:pPr>
-        <w:pStyle w:val="NormalWeb"/>
-        <w:numPr>
-          <w:ilvl w:val="1"/>
-          <w:numId w:val="3"/>
-        </w:numPr>
-        <w:spacing w:before="150" w:beforeAutospacing="0" w:after="0" w:afterAutospacing="0" w:line="360" w:lineRule="atLeast"/>
-        <w:rPr>
-          <w:rFonts w:ascii="Roboto" w:hAnsi="Roboto"/>
-          <w:color w:val="2B2B2B"/>
-          <w:sz w:val="30"/>
-          <w:szCs w:val="30"/>
-        </w:rPr>
-      </w:pPr>
-      <w:r>
-        <w:rPr>
-          <w:rFonts w:ascii="Roboto" w:hAnsi="Roboto"/>
-          <w:color w:val="2B2B2B"/>
-          <w:sz w:val="30"/>
-          <w:szCs w:val="30"/>
-        </w:rPr>
-        <w:t>Data analysis</w:t>
-      </w:r>
-    </w:p>
-    <w:p>
-      <w:pPr>
-        <w:pStyle w:val="NormalWeb"/>
-        <w:numPr>
-          <w:ilvl w:val="1"/>
-          <w:numId w:val="3"/>
-        </w:numPr>
-        <w:spacing w:before="150" w:beforeAutospacing="0" w:after="0" w:afterAutospacing="0" w:line="360" w:lineRule="atLeast"/>
-        <w:rPr>
-          <w:rFonts w:ascii="Roboto" w:hAnsi="Roboto"/>
-          <w:color w:val="2B2B2B"/>
-          <w:sz w:val="30"/>
-          <w:szCs w:val="30"/>
-        </w:rPr>
-      </w:pPr>
-      <w:r>
-        <w:rPr>
-          <w:rFonts w:ascii="Roboto" w:hAnsi="Roboto"/>
-          <w:color w:val="2B2B2B"/>
-          <w:sz w:val="30"/>
-          <w:szCs w:val="30"/>
-        </w:rPr>
-        <w:t>Testing</w:t>
-      </w:r>
-    </w:p>
-    <w:p>
-      <w:pPr>
-        <w:pStyle w:val="NormalWeb"/>
-        <w:numPr>
-          <w:ilvl w:val="1"/>
-          <w:numId w:val="3"/>
-        </w:numPr>
-        <w:spacing w:before="150" w:beforeAutospacing="0" w:after="0" w:afterAutospacing="0" w:line="360" w:lineRule="atLeast"/>
-        <w:rPr>
-          <w:rFonts w:ascii="Roboto" w:hAnsi="Roboto"/>
-          <w:color w:val="2B2B2B"/>
-          <w:sz w:val="30"/>
-          <w:szCs w:val="30"/>
-        </w:rPr>
-      </w:pPr>
-      <w:r>
-        <w:rPr>
-          <w:rFonts w:ascii="Roboto" w:hAnsi="Roboto"/>
-          <w:color w:val="2B2B2B"/>
-          <w:sz w:val="30"/>
-          <w:szCs w:val="30"/>
-        </w:rPr>
-        <w:t>Creating documentation</w:t>
-      </w:r>
-    </w:p>
-    <w:p>
-      <w:pPr>
-        <w:pStyle w:val="NormalWeb"/>
-        <w:numPr>
-          <w:ilvl w:val="1"/>
-          <w:numId w:val="3"/>
-        </w:numPr>
-        <w:spacing w:before="150" w:beforeAutospacing="0" w:after="0" w:afterAutospacing="0" w:line="360" w:lineRule="atLeast"/>
-        <w:rPr>
-          <w:rFonts w:ascii="Roboto" w:hAnsi="Roboto"/>
-          <w:color w:val="2B2B2B"/>
-          <w:sz w:val="30"/>
-          <w:szCs w:val="30"/>
-        </w:rPr>
-      </w:pPr>
-      <w:r>
-        <w:rPr>
-          <w:rFonts w:ascii="Roboto" w:hAnsi="Roboto"/>
-          <w:color w:val="2B2B2B"/>
-          <w:sz w:val="30"/>
-          <w:szCs w:val="30"/>
-        </w:rPr>
-        <w:t>Creating the presentation</w:t>
-      </w:r>
-    </w:p>
-    <w:p>
-      <w:pPr>
-        <w:pStyle w:val="NormalWeb"/>
-        <w:spacing w:before="150" w:beforeAutospacing="0" w:after="0" w:afterAutospacing="0" w:line="360" w:lineRule="atLeast"/>
-        <w:rPr>
-          <w:rFonts w:ascii="Roboto" w:hAnsi="Roboto"/>
-          <w:color w:val="2B2B2B"/>
-          <w:sz w:val="30"/>
-          <w:szCs w:val="30"/>
-        </w:rPr>
-      </w:pPr>
-    </w:p>
-    <w:p>
-      <w:pPr>
-        <w:pStyle w:val="NormalWeb"/>
-        <w:spacing w:before="150" w:beforeAutospacing="0" w:after="0" w:afterAutospacing="0" w:line="360" w:lineRule="atLeast"/>
-        <w:rPr>
-          <w:rFonts w:ascii="Roboto" w:hAnsi="Roboto"/>
-          <w:color w:val="2B2B2B"/>
-          <w:sz w:val="30"/>
-          <w:szCs w:val="30"/>
-        </w:rPr>
-      </w:pPr>
-    </w:p>
-    <w:p>
-      <w:pPr>
-        <w:rPr>
-          <w:rFonts w:cstheme="minorHAnsi"/>
-          <w:sz w:val="21"/>
-          <w:szCs w:val="21"/>
-        </w:rPr>
-      </w:pPr>
-    </w:p>
-    <w:p/>
-    <w:p/>
     <w:sectPr>
       <w:pgSz w:w="11900" w:h="16840"/>
       <w:pgMar w:top="1440" w:right="1440" w:bottom="1440" w:left="1440" w:header="720" w:footer="720" w:gutter="0"/>

</xml_diff>